<commit_message>
Six commit: adding comments, change the function to display the field intensity near the vector
</commit_message>
<xml_diff>
--- a/doc/dokumentace.docx
+++ b/doc/dokumentace.docx
@@ -1,281 +1,2225 @@
 
 <file path=word/document.xml><?xml version="1.0" encoding="utf-8"?>
-<w:document xmlns:wpc="http://schemas.microsoft.com/office/word/2010/wordprocessingCanvas" xmlns:cx="http://schemas.microsoft.com/office/drawing/2014/chartex" xmlns:cx1="http://schemas.microsoft.com/office/drawing/2015/9/8/chartex" xmlns:cx2="http://schemas.microsoft.com/office/drawing/2015/10/21/chartex" xmlns:cx3="http://schemas.microsoft.com/office/drawing/2016/5/9/chartex" xmlns:cx4="http://schemas.microsoft.com/office/drawing/2016/5/10/chartex" xmlns:cx5="http://schemas.microsoft.com/office/drawing/2016/5/11/chartex" xmlns:cx6="http://schemas.microsoft.com/office/drawing/2016/5/12/chartex" xmlns:cx7="http://schemas.microsoft.com/office/drawing/2016/5/13/chartex" xmlns:cx8="http://schemas.microsoft.com/office/drawing/2016/5/14/chartex" xmlns:mc="http://schemas.openxmlformats.org/markup-compatibility/2006" xmlns:aink="http://schemas.microsoft.com/office/drawing/2016/ink" xmlns:am3d="http://schemas.microsoft.com/office/drawing/2017/model3d" xmlns:o="urn:schemas-microsoft-com:office:office" xmlns:oel="http://schemas.microsoft.com/office/2019/extlst" xmlns:r="http://schemas.openxmlformats.org/officeDocument/2006/relationships" xmlns:m="http://schemas.openxmlformats.org/officeDocument/2006/math" xmlns:v="urn:schemas-microsoft-com:vml" xmlns:wp14="http://schemas.microsoft.com/office/word/2010/wordprocessingDrawing" xmlns:wp="http://schemas.openxmlformats.org/drawingml/2006/wordprocessingDrawing" xmlns:w10="urn:schemas-microsoft-com:office:word" xmlns:w="http://schemas.openxmlformats.org/wordprocessingml/2006/main" xmlns:w14="http://schemas.microsoft.com/office/word/2010/wordml" xmlns:w15="http://schemas.microsoft.com/office/word/2012/wordml" xmlns:w16cex="http://schemas.microsoft.com/office/word/2018/wordml/cex" xmlns:w16cid="http://schemas.microsoft.com/office/word/2016/wordml/cid" xmlns:w16="http://schemas.microsoft.com/office/word/2018/wordml" xmlns:w16du="http://schemas.microsoft.com/office/word/2023/wordml/word16du" xmlns:w16sdtdh="http://schemas.microsoft.com/office/word/2020/wordml/sdtdatahash" xmlns:w16se="http://schemas.microsoft.com/office/word/2015/wordml/symex" xmlns:wpg="http://schemas.microsoft.com/office/word/2010/wordprocessingGroup" xmlns:wpi="http://schemas.microsoft.com/office/word/2010/wordprocessingInk" xmlns:wne="http://schemas.microsoft.com/office/word/2006/wordml" xmlns:wps="http://schemas.microsoft.com/office/word/2010/wordprocessingShape" mc:Ignorable="w14 w15 w16se w16cid w16 w16cex w16sdtdh w16du wp14">
+<w:document xmlns:wpc="http://schemas.microsoft.com/office/word/2010/wordprocessingCanvas" xmlns:cx="http://schemas.microsoft.com/office/drawing/2014/chartex" xmlns:cx1="http://schemas.microsoft.com/office/drawing/2015/9/8/chartex" xmlns:cx2="http://schemas.microsoft.com/office/drawing/2015/10/21/chartex" xmlns:cx3="http://schemas.microsoft.com/office/drawing/2016/5/9/chartex" xmlns:cx4="http://schemas.microsoft.com/office/drawing/2016/5/10/chartex" xmlns:cx5="http://schemas.microsoft.com/office/drawing/2016/5/11/chartex" xmlns:cx6="http://schemas.microsoft.com/office/drawing/2016/5/12/chartex" xmlns:cx7="http://schemas.microsoft.com/office/drawing/2016/5/13/chartex" xmlns:cx8="http://schemas.microsoft.com/office/drawing/2016/5/14/chartex" xmlns:mc="http://schemas.openxmlformats.org/markup-compatibility/2006" xmlns:aink="http://schemas.microsoft.com/office/drawing/2016/ink" xmlns:am3d="http://schemas.microsoft.com/office/drawing/2017/model3d" xmlns:o="urn:schemas-microsoft-com:office:office" xmlns:r="http://schemas.openxmlformats.org/officeDocument/2006/relationships" xmlns:m="http://schemas.openxmlformats.org/officeDocument/2006/math" xmlns:v="urn:schemas-microsoft-com:vml" xmlns:wp14="http://schemas.microsoft.com/office/word/2010/wordprocessingDrawing" xmlns:wp="http://schemas.openxmlformats.org/drawingml/2006/wordprocessingDrawing" xmlns:w10="urn:schemas-microsoft-com:office:word" xmlns:w="http://schemas.openxmlformats.org/wordprocessingml/2006/main" xmlns:w14="http://schemas.microsoft.com/office/word/2010/wordml" xmlns:w15="http://schemas.microsoft.com/office/word/2012/wordml" xmlns:w16cex="http://schemas.microsoft.com/office/word/2018/wordml/cex" xmlns:w16cid="http://schemas.microsoft.com/office/word/2016/wordml/cid" xmlns:w16="http://schemas.microsoft.com/office/word/2018/wordml" xmlns:w16sdtdh="http://schemas.microsoft.com/office/word/2020/wordml/sdtdatahash" xmlns:w16se="http://schemas.microsoft.com/office/word/2015/wordml/symex" xmlns:wpg="http://schemas.microsoft.com/office/word/2010/wordprocessingGroup" xmlns:wpi="http://schemas.microsoft.com/office/word/2010/wordprocessingInk" xmlns:wne="http://schemas.microsoft.com/office/word/2006/wordml" xmlns:wps="http://schemas.microsoft.com/office/word/2010/wordprocessingShape" mc:Ignorable="w14 w15 w16se w16cid w16 w16cex w16sdtdh wp14">
   <w:body>
     <w:p>
       <w:pPr>
-        <w:pStyle w:val="Nadpis1"/>
-      </w:pPr>
-      <w:r>
-        <w:t>Styl „Nadpis1“ pro kapitoly</w:t>
-      </w:r>
-    </w:p>
-    <w:p>
-      <w:pPr>
-        <w:pStyle w:val="Nadpis2"/>
-      </w:pPr>
-      <w:r>
-        <w:t>Styl „Nadpis2“ pro podkapitoly, kdyby je někdo náhodou potřeboval</w:t>
+        <w:pStyle w:val="10"/>
+      </w:pPr>
+      <w:r>
+        <w:t>Dokumentace ke kódu C#: Základní vizualizace</w:t>
+      </w:r>
+    </w:p>
+    <w:p>
+      <w:pPr>
+        <w:pStyle w:val="2"/>
+      </w:pPr>
+      <w:r>
+        <w:t>Popis řešení</w:t>
+      </w:r>
+    </w:p>
+    <w:p>
+      <w:pPr>
+        <w:jc w:val="both"/>
+        <w:rPr>
+          <w:rFonts w:eastAsia="F"/>
+        </w:rPr>
+      </w:pPr>
+      <w:r>
+        <w:rPr>
+          <w:noProof/>
+          <w:lang w:val="uk-UA" w:eastAsia="uk-UA"/>
+        </w:rPr>
+        <w:t>Tento program je určen k vizualizaci elektrických nábojů a vektorů intenzity elektrického pole pomocí čtyř různých scénářů. Zobrazuje náboje a vektor pole ve formě šipky, která ukazuje směr a velikost elektrického pole v bodě, kde se nachází sonda. Hlavní objekt — sonda — se nepřetržitě pohybuje po kružnici, a vektor elektrického pole zobrazuje intenzitu pole v aktuální pozici sondy.</w:t>
+      </w:r>
+    </w:p>
+    <w:p>
+      <w:pPr>
+        <w:jc w:val="both"/>
+        <w:rPr>
+          <w:noProof/>
+          <w:lang w:val="uk-UA" w:eastAsia="uk-UA"/>
+        </w:rPr>
+      </w:pPr>
+      <w:r>
+        <w:rPr>
+          <w:noProof/>
+          <w:lang w:val="uk-UA" w:eastAsia="uk-UA"/>
+        </w:rPr>
+        <w:t>Program omezuje všechny objekty na viditelnou oblast okna, kde jsou vykreslovány uvnitř omezeného čtvercového prostoru, aby nedošlo k překročení okraje obrazovky. To zajišťuje efektivní využití prostoru pro lepší vizualizaci elektrických procesů. Zobrazení scén s náboji je realizováno pomocí sady tříd, které spolupracují na dynamickém zobrazení elektrostatického pole.</w:t>
+      </w:r>
+    </w:p>
+    <w:p>
+      <w:pPr>
+        <w:pStyle w:val="2"/>
+        <w:jc w:val="both"/>
+        <w:rPr>
+          <w:noProof/>
+        </w:rPr>
+      </w:pPr>
+      <w:r>
+        <w:rPr>
+          <w:noProof/>
+        </w:rPr>
+        <w:t>Třída</w:t>
+      </w:r>
+      <w:r>
+        <w:rPr>
+          <w:noProof/>
+        </w:rPr>
+        <w:t xml:space="preserve"> </w:t>
+      </w:r>
+      <w:r>
+        <w:rPr>
+          <w:noProof/>
+        </w:rPr>
+        <w:t xml:space="preserve">Program.cs </w:t>
+      </w:r>
+    </w:p>
+    <w:p>
+      <w:pPr>
+        <w:jc w:val="both"/>
+      </w:pPr>
+      <w:r>
+        <w:t>J</w:t>
+      </w:r>
+      <w:r>
+        <w:t xml:space="preserve">e vstupním bodem aplikace. Inicializuje grafické uživatelské rozhraní a vytváří objekt třídy </w:t>
+      </w:r>
+      <w:proofErr w:type="spellStart"/>
+      <w:r>
+        <w:t>Scenario</w:t>
+      </w:r>
+      <w:proofErr w:type="spellEnd"/>
+      <w:r>
+        <w:t xml:space="preserve"> na základě vstupních argumentů z příkazového řádku. Pokud je argument celé číslo, použije se k vytvoření odpovídajícího scénáře a zobrazí se informační zpráva s tímto číslem. Pokud argument není celé číslo, program zobrazí chybovou zprávu a ukončí se. Pokud žádný argument není předán, vytvoří se výchozí scénář (s hodnotou 0). Poté je spuštěna hlavní forma aplikace (</w:t>
+      </w:r>
+      <w:proofErr w:type="spellStart"/>
+      <w:r>
+        <w:t>MainForm</w:t>
+      </w:r>
+      <w:proofErr w:type="spellEnd"/>
+      <w:r>
+        <w:t>) s předaným scénářem.</w:t>
+      </w:r>
+    </w:p>
+    <w:p>
+      <w:pPr>
+        <w:pStyle w:val="2"/>
+        <w:jc w:val="both"/>
+        <w:rPr>
+          <w:noProof/>
+        </w:rPr>
+      </w:pPr>
+      <w:r>
+        <w:rPr>
+          <w:noProof/>
+        </w:rPr>
+        <w:t>Třída</w:t>
+      </w:r>
+      <w:r>
+        <w:rPr>
+          <w:noProof/>
+        </w:rPr>
+        <w:t xml:space="preserve"> Scenario.cs </w:t>
+      </w:r>
+    </w:p>
+    <w:p>
+      <w:pPr>
+        <w:jc w:val="both"/>
+        <w:rPr>
+          <w:noProof/>
+        </w:rPr>
+      </w:pPr>
+      <w:r>
+        <w:rPr>
+          <w:noProof/>
+        </w:rPr>
+        <w:t>R</w:t>
+      </w:r>
+      <w:r>
+        <w:rPr>
+          <w:noProof/>
+        </w:rPr>
+        <w:t xml:space="preserve">eprezentuje konkrétní scénář elektrických nábojů. Obsahuje seznam objektů </w:t>
+      </w:r>
+      <w:r>
+        <w:rPr>
+          <w:rStyle w:val="HTML"/>
+          <w:rFonts w:ascii="Cambria" w:eastAsia="Cambria" w:hAnsi="Cambria"/>
+          <w:noProof/>
+          <w:sz w:val="22"/>
+          <w:szCs w:val="22"/>
+        </w:rPr>
+        <w:t>Charge</w:t>
+      </w:r>
+      <w:r>
+        <w:rPr>
+          <w:noProof/>
+        </w:rPr>
+        <w:t>, které definují náboje ve scénáři, a číslo scénáře (</w:t>
+      </w:r>
+      <w:r>
+        <w:rPr>
+          <w:rStyle w:val="HTML"/>
+          <w:rFonts w:ascii="Cambria" w:eastAsia="Cambria" w:hAnsi="Cambria"/>
+          <w:noProof/>
+          <w:sz w:val="22"/>
+          <w:szCs w:val="22"/>
+        </w:rPr>
+        <w:t>numberOfScenario</w:t>
+      </w:r>
+      <w:r>
+        <w:rPr>
+          <w:noProof/>
+        </w:rPr>
+        <w:t xml:space="preserve">). Na základě zadaného čísla scénáře jsou v metodě </w:t>
+      </w:r>
+      <w:r>
+        <w:rPr>
+          <w:rStyle w:val="HTML"/>
+          <w:rFonts w:ascii="Cambria" w:eastAsia="Cambria" w:hAnsi="Cambria"/>
+          <w:noProof/>
+          <w:sz w:val="22"/>
+          <w:szCs w:val="22"/>
+        </w:rPr>
+        <w:t>GetChargesForScenario</w:t>
+      </w:r>
+      <w:r>
+        <w:rPr>
+          <w:noProof/>
+        </w:rPr>
+        <w:t xml:space="preserve"> do seznamu přidávány specifické náboje s určenými souřadnicemi a hodnotami nábojů. Každý scénář definuje různé konfigurace nábojů, například scénář 0 obsahuje jeden náboj, scénář 1 dva, a další scénáře přidávají více nábojů s různými vlastnostmi.</w:t>
+      </w:r>
+    </w:p>
+    <w:p>
+      <w:pPr>
+        <w:pStyle w:val="2"/>
+        <w:jc w:val="both"/>
+        <w:rPr>
+          <w:noProof/>
+        </w:rPr>
+      </w:pPr>
+      <w:r>
+        <w:rPr>
+          <w:noProof/>
+        </w:rPr>
+        <w:t>Třída</w:t>
+      </w:r>
+      <w:r>
+        <w:rPr>
+          <w:noProof/>
+        </w:rPr>
+        <w:t xml:space="preserve"> Charge.cs </w:t>
+      </w:r>
+    </w:p>
+    <w:p>
+      <w:pPr>
+        <w:widowControl/>
+        <w:suppressAutoHyphens w:val="0"/>
+        <w:autoSpaceDN/>
+        <w:spacing w:before="100" w:beforeAutospacing="1" w:after="100" w:afterAutospacing="1"/>
+        <w:jc w:val="both"/>
+        <w:textAlignment w:val="auto"/>
+        <w:rPr>
+          <w:rFonts w:eastAsia="Times New Roman" w:cs="Times New Roman"/>
+          <w:noProof/>
+          <w:lang w:val="uk-UA" w:eastAsia="uk-UA"/>
+        </w:rPr>
+      </w:pPr>
+      <w:r>
+        <w:rPr>
+          <w:rFonts w:eastAsia="Times New Roman" w:cs="Times New Roman"/>
+          <w:noProof/>
+          <w:lang w:val="en-US" w:eastAsia="uk-UA"/>
+        </w:rPr>
+        <w:t>P</w:t>
+      </w:r>
+      <w:r>
+        <w:rPr>
+          <w:rFonts w:eastAsia="Times New Roman" w:cs="Times New Roman"/>
+          <w:noProof/>
+          <w:lang w:val="uk-UA" w:eastAsia="uk-UA"/>
+        </w:rPr>
+        <w:t>ředstavuje jednotlivý náboj, který má své souřadnice v reálném světě a hodnotu náboje. Tato třída obsahuje metodu pro převod reálných souřadnic náboje na souřadnice obrazovky pomocí následujícího principu:</w:t>
+      </w:r>
+    </w:p>
+    <w:p>
+      <w:pPr>
+        <w:widowControl/>
+        <w:suppressAutoHyphens w:val="0"/>
+        <w:autoSpaceDN/>
+        <w:spacing w:before="100" w:beforeAutospacing="1" w:after="100" w:afterAutospacing="1"/>
+        <w:jc w:val="both"/>
+        <w:textAlignment w:val="auto"/>
+        <w:rPr>
+          <w:rFonts w:eastAsia="Times New Roman" w:cs="Times New Roman"/>
+          <w:noProof/>
+          <w:lang w:val="uk-UA" w:eastAsia="uk-UA"/>
+        </w:rPr>
+      </w:pPr>
+      <w:r>
+        <w:rPr>
+          <w:rFonts w:ascii="Consolas" w:eastAsia="Times New Roman" w:hAnsi="Consolas" w:cs="Courier New"/>
+          <w:noProof/>
+          <w:sz w:val="21"/>
+          <w:szCs w:val="21"/>
+          <w:lang w:val="uk-UA" w:eastAsia="uk-UA"/>
+        </w:rPr>
+        <w:t xml:space="preserve">scale = (squareSize / 2f) </w:t>
+      </w:r>
+      <w:r>
+        <w:rPr>
+          <w:rFonts w:ascii="Consolas" w:eastAsia="Times New Roman" w:hAnsi="Consolas" w:cs="Courier New"/>
+          <w:noProof/>
+          <w:sz w:val="21"/>
+          <w:szCs w:val="21"/>
+          <w:lang w:val="uk-UA" w:eastAsia="uk-UA"/>
+        </w:rPr>
+        <w:t>–</w:t>
+      </w:r>
+      <w:r>
+        <w:rPr>
+          <w:rFonts w:ascii="Consolas" w:eastAsia="Times New Roman" w:hAnsi="Consolas" w:cs="Courier New"/>
+          <w:noProof/>
+          <w:sz w:val="21"/>
+          <w:szCs w:val="21"/>
+          <w:lang w:val="uk-UA" w:eastAsia="uk-UA"/>
+        </w:rPr>
+        <w:t xml:space="preserve"> maxRadius</w:t>
+      </w:r>
+      <w:r>
+        <w:rPr>
+          <w:rFonts w:ascii="Consolas" w:eastAsia="Times New Roman" w:hAnsi="Consolas" w:cs="Courier New"/>
+          <w:noProof/>
+          <w:sz w:val="21"/>
+          <w:szCs w:val="21"/>
+          <w:lang w:val="uk-UA" w:eastAsia="uk-UA"/>
+        </w:rPr>
+        <w:t xml:space="preserve"> - </w:t>
+      </w:r>
+      <w:r>
+        <w:rPr>
+          <w:rFonts w:ascii="Consolas" w:eastAsia="Times New Roman" w:hAnsi="Consolas" w:cs="Courier New"/>
+          <w:noProof/>
+          <w:sz w:val="21"/>
+          <w:szCs w:val="21"/>
+          <w:lang w:val="uk-UA" w:eastAsia="uk-UA"/>
+        </w:rPr>
+        <w:t>výpočet měřítka</w:t>
+      </w:r>
+    </w:p>
+    <w:p>
+      <w:pPr>
+        <w:widowControl/>
+        <w:tabs>
+          <w:tab w:val="left" w:pos="916"/>
+          <w:tab w:val="left" w:pos="1832"/>
+          <w:tab w:val="left" w:pos="2748"/>
+          <w:tab w:val="left" w:pos="3664"/>
+          <w:tab w:val="left" w:pos="4580"/>
+          <w:tab w:val="left" w:pos="5496"/>
+          <w:tab w:val="left" w:pos="6412"/>
+          <w:tab w:val="left" w:pos="7328"/>
+          <w:tab w:val="left" w:pos="8244"/>
+          <w:tab w:val="left" w:pos="9160"/>
+          <w:tab w:val="left" w:pos="10076"/>
+          <w:tab w:val="left" w:pos="10992"/>
+          <w:tab w:val="left" w:pos="11908"/>
+          <w:tab w:val="left" w:pos="12824"/>
+          <w:tab w:val="left" w:pos="13740"/>
+          <w:tab w:val="left" w:pos="14656"/>
+        </w:tabs>
+        <w:suppressAutoHyphens w:val="0"/>
+        <w:autoSpaceDN/>
+        <w:jc w:val="both"/>
+        <w:textAlignment w:val="auto"/>
+        <w:rPr>
+          <w:rFonts w:ascii="Consolas" w:eastAsia="Times New Roman" w:hAnsi="Consolas" w:cs="Courier New"/>
+          <w:noProof/>
+          <w:sz w:val="21"/>
+          <w:szCs w:val="21"/>
+          <w:lang w:eastAsia="uk-UA"/>
+        </w:rPr>
+      </w:pPr>
+      <w:r>
+        <w:rPr>
+          <w:rFonts w:ascii="Consolas" w:eastAsia="Times New Roman" w:hAnsi="Consolas" w:cs="Courier New"/>
+          <w:noProof/>
+          <w:sz w:val="21"/>
+          <w:szCs w:val="21"/>
+          <w:lang w:val="uk-UA" w:eastAsia="uk-UA"/>
+        </w:rPr>
+        <w:t>screenX = (X * scale) + (topLeftX + squareSize / 2f)</w:t>
+      </w:r>
+      <w:r>
+        <w:rPr>
+          <w:rFonts w:ascii="Consolas" w:eastAsia="Times New Roman" w:hAnsi="Consolas" w:cs="Courier New"/>
+          <w:noProof/>
+          <w:sz w:val="21"/>
+          <w:szCs w:val="21"/>
+          <w:lang w:val="uk-UA" w:eastAsia="uk-UA"/>
+        </w:rPr>
+        <w:t xml:space="preserve"> - </w:t>
+      </w:r>
+      <w:r>
+        <w:rPr>
+          <w:rFonts w:ascii="Consolas" w:eastAsia="Times New Roman" w:hAnsi="Consolas" w:cs="Courier New"/>
+          <w:noProof/>
+          <w:sz w:val="21"/>
+          <w:szCs w:val="21"/>
+          <w:lang w:val="uk-UA" w:eastAsia="uk-UA"/>
+        </w:rPr>
+        <w:t>výpočet souřadnic obrazovky x</w:t>
+      </w:r>
+    </w:p>
+    <w:p>
+      <w:pPr>
+        <w:widowControl/>
+        <w:tabs>
+          <w:tab w:val="left" w:pos="916"/>
+          <w:tab w:val="left" w:pos="1832"/>
+          <w:tab w:val="left" w:pos="2748"/>
+          <w:tab w:val="left" w:pos="3664"/>
+          <w:tab w:val="left" w:pos="4580"/>
+          <w:tab w:val="left" w:pos="5496"/>
+          <w:tab w:val="left" w:pos="6412"/>
+          <w:tab w:val="left" w:pos="7328"/>
+          <w:tab w:val="left" w:pos="8244"/>
+          <w:tab w:val="left" w:pos="9160"/>
+          <w:tab w:val="left" w:pos="10076"/>
+          <w:tab w:val="left" w:pos="10992"/>
+          <w:tab w:val="left" w:pos="11908"/>
+          <w:tab w:val="left" w:pos="12824"/>
+          <w:tab w:val="left" w:pos="13740"/>
+          <w:tab w:val="left" w:pos="14656"/>
+        </w:tabs>
+        <w:suppressAutoHyphens w:val="0"/>
+        <w:autoSpaceDN/>
+        <w:jc w:val="both"/>
+        <w:textAlignment w:val="auto"/>
+        <w:rPr>
+          <w:rFonts w:ascii="Consolas" w:eastAsia="Times New Roman" w:hAnsi="Consolas" w:cs="Courier New"/>
+          <w:noProof/>
+          <w:sz w:val="21"/>
+          <w:szCs w:val="21"/>
+          <w:lang w:val="en-US" w:eastAsia="uk-UA"/>
+        </w:rPr>
+      </w:pPr>
+      <w:r>
+        <w:rPr>
+          <w:rFonts w:ascii="Consolas" w:eastAsia="Times New Roman" w:hAnsi="Consolas" w:cs="Courier New"/>
+          <w:noProof/>
+          <w:sz w:val="21"/>
+          <w:szCs w:val="21"/>
+          <w:lang w:val="uk-UA" w:eastAsia="uk-UA"/>
+        </w:rPr>
+        <w:t>screenY = (Y * scale) + (topLeftY + squareSize / 2f)</w:t>
+      </w:r>
+      <w:r>
+        <w:rPr>
+          <w:rFonts w:ascii="Consolas" w:eastAsia="Times New Roman" w:hAnsi="Consolas" w:cs="Courier New"/>
+          <w:noProof/>
+          <w:sz w:val="21"/>
+          <w:szCs w:val="21"/>
+          <w:lang w:eastAsia="uk-UA"/>
+        </w:rPr>
+        <w:t xml:space="preserve"> </w:t>
+      </w:r>
+      <w:r>
+        <w:rPr>
+          <w:rFonts w:ascii="Consolas" w:eastAsia="Times New Roman" w:hAnsi="Consolas" w:cs="Courier New"/>
+          <w:noProof/>
+          <w:sz w:val="21"/>
+          <w:szCs w:val="21"/>
+          <w:lang w:val="en-US" w:eastAsia="uk-UA"/>
+        </w:rPr>
+        <w:t xml:space="preserve">- </w:t>
+      </w:r>
+      <w:r>
+        <w:rPr>
+          <w:rFonts w:ascii="Consolas" w:eastAsia="Times New Roman" w:hAnsi="Consolas" w:cs="Courier New"/>
+          <w:noProof/>
+          <w:sz w:val="21"/>
+          <w:szCs w:val="21"/>
+          <w:lang w:val="en-US" w:eastAsia="uk-UA"/>
+        </w:rPr>
+        <w:t xml:space="preserve">výpočet souřadnic obrazovky </w:t>
+      </w:r>
+      <w:r>
+        <w:rPr>
+          <w:rFonts w:ascii="Consolas" w:eastAsia="Times New Roman" w:hAnsi="Consolas" w:cs="Courier New"/>
+          <w:noProof/>
+          <w:sz w:val="21"/>
+          <w:szCs w:val="21"/>
+          <w:lang w:val="en-US" w:eastAsia="uk-UA"/>
+        </w:rPr>
+        <w:t>Y</w:t>
+      </w:r>
+    </w:p>
+    <w:p>
+      <w:pPr>
+        <w:widowControl/>
+        <w:tabs>
+          <w:tab w:val="left" w:pos="916"/>
+          <w:tab w:val="left" w:pos="1832"/>
+          <w:tab w:val="left" w:pos="2748"/>
+          <w:tab w:val="left" w:pos="3664"/>
+          <w:tab w:val="left" w:pos="4580"/>
+          <w:tab w:val="left" w:pos="5496"/>
+          <w:tab w:val="left" w:pos="6412"/>
+          <w:tab w:val="left" w:pos="7328"/>
+          <w:tab w:val="left" w:pos="8244"/>
+          <w:tab w:val="left" w:pos="9160"/>
+          <w:tab w:val="left" w:pos="10076"/>
+          <w:tab w:val="left" w:pos="10992"/>
+          <w:tab w:val="left" w:pos="11908"/>
+          <w:tab w:val="left" w:pos="12824"/>
+          <w:tab w:val="left" w:pos="13740"/>
+          <w:tab w:val="left" w:pos="14656"/>
+        </w:tabs>
+        <w:suppressAutoHyphens w:val="0"/>
+        <w:autoSpaceDN/>
+        <w:jc w:val="both"/>
+        <w:textAlignment w:val="auto"/>
+        <w:rPr>
+          <w:rFonts w:ascii="Consolas" w:eastAsia="Times New Roman" w:hAnsi="Consolas" w:cs="Courier New"/>
+          <w:noProof/>
+          <w:sz w:val="21"/>
+          <w:szCs w:val="21"/>
+          <w:lang w:val="uk-UA" w:eastAsia="uk-UA"/>
+        </w:rPr>
+      </w:pPr>
+      <w:r>
+        <w:t xml:space="preserve">Měřítko </w:t>
+      </w:r>
+      <w:proofErr w:type="spellStart"/>
+      <w:r>
+        <w:t>scale</w:t>
+      </w:r>
+      <w:proofErr w:type="spellEnd"/>
+      <w:r>
+        <w:rPr>
+          <w:lang w:val="uk-UA"/>
+        </w:rPr>
+        <w:t xml:space="preserve"> </w:t>
+      </w:r>
+      <w:r>
+        <w:t>je vypočítáno jako polovina velikosti prostoru minus poloměr. To zajistí, že náboj bude správně vykreslen uvnitř dané oblasti.</w:t>
+      </w:r>
+      <w:r>
+        <w:rPr>
+          <w:rFonts w:ascii="Consolas" w:eastAsia="Times New Roman" w:hAnsi="Consolas" w:cs="Courier New"/>
+          <w:noProof/>
+          <w:sz w:val="21"/>
+          <w:szCs w:val="21"/>
+          <w:lang w:eastAsia="uk-UA"/>
+        </w:rPr>
+        <w:t xml:space="preserve"> </w:t>
+      </w:r>
+      <w:r>
+        <w:rPr>
+          <w:rFonts w:eastAsia="Times New Roman" w:cs="Times New Roman"/>
+          <w:noProof/>
+          <w:lang w:val="uk-UA" w:eastAsia="uk-UA"/>
+        </w:rPr>
+        <w:t xml:space="preserve">Kde </w:t>
+      </w:r>
+      <w:r>
+        <w:rPr>
+          <w:rFonts w:eastAsia="Times New Roman" w:cs="Courier New"/>
+          <w:noProof/>
+          <w:lang w:val="uk-UA" w:eastAsia="uk-UA"/>
+        </w:rPr>
+        <w:t>maxRadius</w:t>
+      </w:r>
+      <w:r>
+        <w:rPr>
+          <w:rFonts w:eastAsia="Times New Roman" w:cs="Times New Roman"/>
+          <w:noProof/>
+          <w:lang w:val="uk-UA" w:eastAsia="uk-UA"/>
+        </w:rPr>
+        <w:t xml:space="preserve"> je hodnota poloměru, která se určuje jako maximální hodnota mezi 15 a 5% z menší strany panelu.</w:t>
+      </w:r>
+      <w:r>
+        <w:rPr>
+          <w:rFonts w:eastAsia="Times New Roman" w:cs="Times New Roman"/>
+          <w:noProof/>
+          <w:lang w:val="en-US" w:eastAsia="uk-UA"/>
+        </w:rPr>
+        <w:t xml:space="preserve"> </w:t>
+      </w:r>
+      <w:r>
+        <w:t xml:space="preserve">Souřadnice </w:t>
+      </w:r>
+      <w:proofErr w:type="spellStart"/>
+      <w:r>
+        <w:rPr>
+          <w:rStyle w:val="HTML"/>
+          <w:rFonts w:eastAsia="Cambria"/>
+        </w:rPr>
+        <w:t>screenX</w:t>
+      </w:r>
+      <w:proofErr w:type="spellEnd"/>
+      <w:r>
+        <w:t xml:space="preserve"> se vypočítá vynásobením reálné X souřadnice měřítkem a </w:t>
+      </w:r>
+      <w:r>
+        <w:t xml:space="preserve">centrování </w:t>
+      </w:r>
+      <w:r>
+        <w:t xml:space="preserve">uvnitř prostoru. </w:t>
+      </w:r>
+      <w:r>
+        <w:rPr>
+          <w:rFonts w:eastAsia="Times New Roman" w:cs="Times New Roman"/>
+          <w:noProof/>
+          <w:lang w:val="uk-UA" w:eastAsia="uk-UA"/>
+        </w:rPr>
+        <w:t xml:space="preserve">Metoda </w:t>
+      </w:r>
+      <w:r>
+        <w:rPr>
+          <w:rFonts w:eastAsia="Times New Roman" w:cs="Courier New"/>
+          <w:noProof/>
+          <w:lang w:val="uk-UA" w:eastAsia="uk-UA"/>
+        </w:rPr>
+        <w:t>Draw</w:t>
+      </w:r>
+      <w:r>
+        <w:rPr>
+          <w:rFonts w:eastAsia="Times New Roman" w:cs="Times New Roman"/>
+          <w:noProof/>
+          <w:lang w:val="uk-UA" w:eastAsia="uk-UA"/>
+        </w:rPr>
+        <w:t xml:space="preserve"> vykresluje náboj na panel podle dříve definovaných souřadnic, nastavuje gradient, který imituje odlesk světla, a označuje hodnotu náboje.</w:t>
+      </w:r>
+    </w:p>
+    <w:p>
+      <w:pPr>
+        <w:pStyle w:val="2"/>
+        <w:jc w:val="both"/>
+        <w:rPr>
+          <w:noProof/>
+        </w:rPr>
+      </w:pPr>
+      <w:r>
+        <w:rPr>
+          <w:noProof/>
+        </w:rPr>
+        <w:t>Třída</w:t>
+      </w:r>
+      <w:r>
+        <w:rPr>
+          <w:noProof/>
+        </w:rPr>
+        <w:t xml:space="preserve"> Probe.cs </w:t>
+      </w:r>
+    </w:p>
+    <w:p>
+      <w:pPr>
+        <w:widowControl/>
+        <w:suppressAutoHyphens w:val="0"/>
+        <w:autoSpaceDN/>
+        <w:spacing w:before="100" w:beforeAutospacing="1" w:after="100" w:afterAutospacing="1"/>
+        <w:textAlignment w:val="auto"/>
+        <w:rPr>
+          <w:rFonts w:eastAsia="Times New Roman" w:cs="Times New Roman"/>
+          <w:noProof/>
+          <w:lang w:val="en-US" w:eastAsia="uk-UA"/>
+        </w:rPr>
+      </w:pPr>
+      <w:r>
+        <w:rPr>
+          <w:rFonts w:eastAsia="Times New Roman" w:cs="Times New Roman"/>
+          <w:noProof/>
+          <w:lang w:val="uk-UA" w:eastAsia="uk-UA"/>
+        </w:rPr>
+        <w:t>Představuje sondu, která se pohybuje po kruhu se středem v bodě (0,0) a poloměrem 1. Souřadnice sondy se počítají podle obvyklé rovnice kruhu:</w:t>
+      </w:r>
+    </w:p>
+    <w:p>
+      <w:pPr>
+        <w:widowControl/>
+        <w:tabs>
+          <w:tab w:val="left" w:pos="916"/>
+          <w:tab w:val="left" w:pos="1832"/>
+          <w:tab w:val="left" w:pos="2748"/>
+          <w:tab w:val="left" w:pos="3664"/>
+          <w:tab w:val="left" w:pos="4580"/>
+          <w:tab w:val="left" w:pos="5496"/>
+          <w:tab w:val="left" w:pos="6412"/>
+          <w:tab w:val="left" w:pos="7328"/>
+          <w:tab w:val="left" w:pos="8244"/>
+          <w:tab w:val="left" w:pos="9160"/>
+          <w:tab w:val="left" w:pos="10076"/>
+          <w:tab w:val="left" w:pos="10992"/>
+          <w:tab w:val="left" w:pos="11908"/>
+          <w:tab w:val="left" w:pos="12824"/>
+          <w:tab w:val="left" w:pos="13740"/>
+          <w:tab w:val="left" w:pos="14656"/>
+        </w:tabs>
+        <w:suppressAutoHyphens w:val="0"/>
+        <w:autoSpaceDN/>
+        <w:textAlignment w:val="auto"/>
+        <w:rPr>
+          <w:rFonts w:ascii="Consolas" w:eastAsia="Times New Roman" w:hAnsi="Consolas" w:cs="Courier New"/>
+          <w:noProof/>
+          <w:sz w:val="21"/>
+          <w:szCs w:val="21"/>
+          <w:lang w:val="uk-UA" w:eastAsia="uk-UA"/>
+        </w:rPr>
+      </w:pPr>
+      <w:r>
+        <w:rPr>
+          <w:rFonts w:ascii="Consolas" w:eastAsia="Times New Roman" w:hAnsi="Consolas" w:cs="Courier New"/>
+          <w:noProof/>
+          <w:sz w:val="21"/>
+          <w:szCs w:val="21"/>
+          <w:lang w:val="uk-UA" w:eastAsia="uk-UA"/>
+        </w:rPr>
+        <w:t xml:space="preserve">angle += angularVelocity * deltaTime;    </w:t>
+      </w:r>
+    </w:p>
+    <w:p>
+      <w:pPr>
+        <w:widowControl/>
+        <w:tabs>
+          <w:tab w:val="left" w:pos="916"/>
+          <w:tab w:val="left" w:pos="1832"/>
+          <w:tab w:val="left" w:pos="2748"/>
+          <w:tab w:val="left" w:pos="3664"/>
+          <w:tab w:val="left" w:pos="4580"/>
+          <w:tab w:val="left" w:pos="5496"/>
+          <w:tab w:val="left" w:pos="6412"/>
+          <w:tab w:val="left" w:pos="7328"/>
+          <w:tab w:val="left" w:pos="8244"/>
+          <w:tab w:val="left" w:pos="9160"/>
+          <w:tab w:val="left" w:pos="10076"/>
+          <w:tab w:val="left" w:pos="10992"/>
+          <w:tab w:val="left" w:pos="11908"/>
+          <w:tab w:val="left" w:pos="12824"/>
+          <w:tab w:val="left" w:pos="13740"/>
+          <w:tab w:val="left" w:pos="14656"/>
+        </w:tabs>
+        <w:suppressAutoHyphens w:val="0"/>
+        <w:autoSpaceDN/>
+        <w:textAlignment w:val="auto"/>
+        <w:rPr>
+          <w:rFonts w:ascii="Consolas" w:eastAsia="Times New Roman" w:hAnsi="Consolas" w:cs="Courier New"/>
+          <w:noProof/>
+          <w:sz w:val="21"/>
+          <w:szCs w:val="21"/>
+          <w:lang w:val="uk-UA" w:eastAsia="uk-UA"/>
+        </w:rPr>
+      </w:pPr>
+      <w:r>
+        <w:rPr>
+          <w:rFonts w:ascii="Consolas" w:eastAsia="Times New Roman" w:hAnsi="Consolas" w:cs="Courier New"/>
+          <w:noProof/>
+          <w:sz w:val="21"/>
+          <w:szCs w:val="21"/>
+          <w:lang w:val="uk-UA" w:eastAsia="uk-UA"/>
+        </w:rPr>
+        <w:t>X = (radius) * (float)Math.Cos(angle);</w:t>
+      </w:r>
+    </w:p>
+    <w:p>
+      <w:pPr>
+        <w:widowControl/>
+        <w:tabs>
+          <w:tab w:val="left" w:pos="916"/>
+          <w:tab w:val="left" w:pos="1832"/>
+          <w:tab w:val="left" w:pos="2748"/>
+          <w:tab w:val="left" w:pos="3664"/>
+          <w:tab w:val="left" w:pos="4580"/>
+          <w:tab w:val="left" w:pos="5496"/>
+          <w:tab w:val="left" w:pos="6412"/>
+          <w:tab w:val="left" w:pos="7328"/>
+          <w:tab w:val="left" w:pos="8244"/>
+          <w:tab w:val="left" w:pos="9160"/>
+          <w:tab w:val="left" w:pos="10076"/>
+          <w:tab w:val="left" w:pos="10992"/>
+          <w:tab w:val="left" w:pos="11908"/>
+          <w:tab w:val="left" w:pos="12824"/>
+          <w:tab w:val="left" w:pos="13740"/>
+          <w:tab w:val="left" w:pos="14656"/>
+        </w:tabs>
+        <w:suppressAutoHyphens w:val="0"/>
+        <w:autoSpaceDN/>
+        <w:textAlignment w:val="auto"/>
+        <w:rPr>
+          <w:rFonts w:ascii="Consolas" w:eastAsia="Times New Roman" w:hAnsi="Consolas" w:cs="Courier New"/>
+          <w:noProof/>
+          <w:sz w:val="21"/>
+          <w:szCs w:val="21"/>
+          <w:lang w:val="uk-UA" w:eastAsia="uk-UA"/>
+        </w:rPr>
+      </w:pPr>
+      <w:r>
+        <w:rPr>
+          <w:rFonts w:ascii="Consolas" w:eastAsia="Times New Roman" w:hAnsi="Consolas" w:cs="Courier New"/>
+          <w:noProof/>
+          <w:sz w:val="21"/>
+          <w:szCs w:val="21"/>
+          <w:lang w:val="uk-UA" w:eastAsia="uk-UA"/>
+        </w:rPr>
+        <w:t>Y = (radius) * (float)Math.Sin(angle);</w:t>
+      </w:r>
+    </w:p>
+    <w:p>
+      <w:pPr>
+        <w:widowControl/>
+        <w:suppressAutoHyphens w:val="0"/>
+        <w:autoSpaceDN/>
+        <w:spacing w:before="100" w:beforeAutospacing="1" w:after="100" w:afterAutospacing="1"/>
+        <w:textAlignment w:val="auto"/>
+        <w:rPr>
+          <w:rFonts w:eastAsia="Times New Roman" w:cs="Times New Roman"/>
+          <w:noProof/>
+          <w:lang w:val="uk-UA" w:eastAsia="uk-UA"/>
+        </w:rPr>
+      </w:pPr>
+      <w:r>
+        <w:rPr>
+          <w:rFonts w:eastAsia="Times New Roman" w:cs="Times New Roman"/>
+          <w:noProof/>
+          <w:lang w:val="uk-UA" w:eastAsia="uk-UA"/>
+        </w:rPr>
+        <w:t xml:space="preserve">kde je úhel </w:t>
+      </w:r>
+      <w:r>
+        <w:rPr>
+          <w:rFonts w:eastAsia="Times New Roman" w:cs="Courier New"/>
+          <w:noProof/>
+          <w:lang w:val="uk-UA" w:eastAsia="uk-UA"/>
+        </w:rPr>
+        <w:t>angle</w:t>
+      </w:r>
+      <w:r>
+        <w:rPr>
+          <w:rFonts w:eastAsia="Times New Roman" w:cs="Times New Roman"/>
+          <w:noProof/>
+          <w:lang w:val="uk-UA" w:eastAsia="uk-UA"/>
+        </w:rPr>
+        <w:t xml:space="preserve"> počítán jako rychlost pohybu sondy </w:t>
+      </w:r>
+      <w:r>
+        <w:rPr>
+          <w:rFonts w:eastAsia="Times New Roman" w:cs="Courier New"/>
+          <w:noProof/>
+          <w:lang w:val="uk-UA" w:eastAsia="uk-UA"/>
+        </w:rPr>
+        <w:t>angularVelocity</w:t>
+      </w:r>
+      <w:r>
+        <w:rPr>
+          <w:rFonts w:eastAsia="Times New Roman" w:cs="Times New Roman"/>
+          <w:noProof/>
+          <w:lang w:val="uk-UA" w:eastAsia="uk-UA"/>
+        </w:rPr>
+        <w:t xml:space="preserve"> vynásobená časem, který uplynul od posledního spuštění časovače </w:t>
+      </w:r>
+      <w:r>
+        <w:rPr>
+          <w:rFonts w:eastAsia="Times New Roman" w:cs="Courier New"/>
+          <w:noProof/>
+          <w:lang w:val="uk-UA" w:eastAsia="uk-UA"/>
+        </w:rPr>
+        <w:t>deltaTime</w:t>
+      </w:r>
+      <w:r>
+        <w:rPr>
+          <w:rFonts w:eastAsia="Times New Roman" w:cs="Times New Roman"/>
+          <w:noProof/>
+          <w:lang w:val="uk-UA" w:eastAsia="uk-UA"/>
+        </w:rPr>
+        <w:t xml:space="preserve">. Souřadnice </w:t>
+      </w:r>
+      <w:r>
+        <w:rPr>
+          <w:rFonts w:eastAsia="Times New Roman" w:cs="Courier New"/>
+          <w:noProof/>
+          <w:lang w:val="uk-UA" w:eastAsia="uk-UA"/>
+        </w:rPr>
+        <w:t>x</w:t>
+      </w:r>
+      <w:r>
+        <w:rPr>
+          <w:rFonts w:eastAsia="Times New Roman" w:cs="Times New Roman"/>
+          <w:noProof/>
+          <w:lang w:val="uk-UA" w:eastAsia="uk-UA"/>
+        </w:rPr>
+        <w:t xml:space="preserve"> a </w:t>
+      </w:r>
+      <w:r>
+        <w:rPr>
+          <w:rFonts w:eastAsia="Times New Roman" w:cs="Courier New"/>
+          <w:noProof/>
+          <w:lang w:val="uk-UA" w:eastAsia="uk-UA"/>
+        </w:rPr>
+        <w:t>y</w:t>
+      </w:r>
+      <w:r>
+        <w:rPr>
+          <w:rFonts w:eastAsia="Times New Roman" w:cs="Times New Roman"/>
+          <w:noProof/>
+          <w:lang w:val="uk-UA" w:eastAsia="uk-UA"/>
+        </w:rPr>
+        <w:t xml:space="preserve"> jsou vypočítány podle této rovnice. V metodě </w:t>
+      </w:r>
+      <w:r>
+        <w:rPr>
+          <w:rFonts w:eastAsia="Times New Roman" w:cs="Courier New"/>
+          <w:noProof/>
+          <w:lang w:val="uk-UA" w:eastAsia="uk-UA"/>
+        </w:rPr>
+        <w:t>Draw</w:t>
+      </w:r>
+      <w:r>
+        <w:rPr>
+          <w:rFonts w:eastAsia="Times New Roman" w:cs="Times New Roman"/>
+          <w:noProof/>
+          <w:lang w:val="uk-UA" w:eastAsia="uk-UA"/>
+        </w:rPr>
+        <w:t xml:space="preserve"> </w:t>
+      </w:r>
+      <w:r>
+        <w:rPr>
+          <w:rFonts w:eastAsia="Times New Roman" w:cs="Times New Roman"/>
+          <w:noProof/>
+          <w:lang w:val="uk-UA" w:eastAsia="uk-UA"/>
+        </w:rPr>
+        <w:lastRenderedPageBreak/>
+        <w:t xml:space="preserve">se poté vypočítané souřadnice násobí měřítkem </w:t>
+      </w:r>
+      <w:r>
+        <w:rPr>
+          <w:rFonts w:eastAsia="Times New Roman" w:cs="Courier New"/>
+          <w:noProof/>
+          <w:lang w:val="uk-UA" w:eastAsia="uk-UA"/>
+        </w:rPr>
+        <w:t>scale</w:t>
+      </w:r>
+      <w:r>
+        <w:rPr>
+          <w:rFonts w:eastAsia="Times New Roman" w:cs="Times New Roman"/>
+          <w:noProof/>
+          <w:lang w:val="uk-UA" w:eastAsia="uk-UA"/>
+        </w:rPr>
+        <w:t>, vycentrují se přidáním poloviny délek stran panelu a vše se vykreslí na panel.</w:t>
+      </w:r>
+    </w:p>
+    <w:p>
+      <w:pPr>
+        <w:pStyle w:val="2"/>
+        <w:jc w:val="both"/>
+        <w:rPr>
+          <w:noProof/>
+        </w:rPr>
+      </w:pPr>
+      <w:r>
+        <w:rPr>
+          <w:noProof/>
+        </w:rPr>
+        <w:t>Třída</w:t>
+      </w:r>
+      <w:r>
+        <w:rPr>
+          <w:noProof/>
+        </w:rPr>
+        <w:t xml:space="preserve"> ElectricField.cs </w:t>
+      </w:r>
+    </w:p>
+    <w:p>
+      <w:pPr>
+        <w:widowControl/>
+        <w:suppressAutoHyphens w:val="0"/>
+        <w:autoSpaceDN/>
+        <w:spacing w:before="100" w:beforeAutospacing="1" w:after="100" w:afterAutospacing="1"/>
+        <w:jc w:val="both"/>
+        <w:textAlignment w:val="auto"/>
+        <w:rPr>
+          <w:rFonts w:eastAsia="Times New Roman" w:cs="Times New Roman"/>
+          <w:noProof/>
+          <w:lang w:val="uk-UA" w:eastAsia="uk-UA"/>
+        </w:rPr>
+      </w:pPr>
+      <w:r>
+        <w:rPr>
+          <w:rFonts w:eastAsia="Times New Roman" w:cs="Times New Roman"/>
+          <w:noProof/>
+          <w:lang w:eastAsia="uk-UA"/>
+        </w:rPr>
+        <w:t>J</w:t>
+      </w:r>
+      <w:r>
+        <w:rPr>
+          <w:rFonts w:eastAsia="Times New Roman" w:cs="Times New Roman"/>
+          <w:noProof/>
+          <w:lang w:val="uk-UA" w:eastAsia="uk-UA"/>
+        </w:rPr>
+        <w:t xml:space="preserve">e určena pro výpočet intenzity elektrického pole pomocí Coulombova zákona. Obsahuje metodu </w:t>
+      </w:r>
+      <w:r>
+        <w:rPr>
+          <w:rFonts w:eastAsia="Times New Roman" w:cs="Courier New"/>
+          <w:noProof/>
+          <w:lang w:val="uk-UA" w:eastAsia="uk-UA"/>
+        </w:rPr>
+        <w:t>CalculateField</w:t>
+      </w:r>
+      <w:r>
+        <w:rPr>
+          <w:rFonts w:eastAsia="Times New Roman" w:cs="Times New Roman"/>
+          <w:noProof/>
+          <w:lang w:val="uk-UA" w:eastAsia="uk-UA"/>
+        </w:rPr>
+        <w:t>, která přijímá seznam nábojů a souřadnice bodu ve světě (sondy), ve kterém je potřeba vypočítat vektor intenzity elektrického pole. Pro každý náboj se vypočítá vzdálenost od náboje k sondě a intenzita pole je určena podle vzorce:</w:t>
+      </w:r>
+    </w:p>
+    <w:p>
+      <w:pPr>
+        <w:widowControl/>
+        <w:suppressAutoHyphens w:val="0"/>
+        <w:autoSpaceDN/>
+        <w:spacing w:before="100" w:beforeAutospacing="1" w:after="100" w:afterAutospacing="1"/>
+        <w:jc w:val="center"/>
+        <w:textAlignment w:val="auto"/>
+        <w:rPr>
+          <w:rFonts w:eastAsia="Times New Roman" w:cs="Times New Roman"/>
+          <w:noProof/>
+          <w:lang w:val="uk-UA" w:eastAsia="uk-UA"/>
+        </w:rPr>
+      </w:pPr>
+      <w:r>
+        <w:rPr>
+          <w:rFonts w:eastAsia="Times New Roman" w:cs="Times New Roman"/>
+          <w:noProof/>
+          <w:lang w:val="uk-UA" w:eastAsia="uk-UA"/>
+        </w:rPr>
+        <w:drawing>
+          <wp:inline distT="0" distB="0" distL="0" distR="0" wp14:anchorId="2A4253F8" wp14:editId="02506041">
+            <wp:extent cx="1082892" cy="496613"/>
+            <wp:effectExtent l="0" t="0" r="3175" b="0"/>
+            <wp:docPr id="1" name="Рисунок 1"/>
+            <wp:cNvGraphicFramePr>
+              <a:graphicFrameLocks xmlns:a="http://schemas.openxmlformats.org/drawingml/2006/main" noChangeAspect="1"/>
+            </wp:cNvGraphicFramePr>
+            <a:graphic xmlns:a="http://schemas.openxmlformats.org/drawingml/2006/main">
+              <a:graphicData uri="http://schemas.openxmlformats.org/drawingml/2006/picture">
+                <pic:pic xmlns:pic="http://schemas.openxmlformats.org/drawingml/2006/picture">
+                  <pic:nvPicPr>
+                    <pic:cNvPr id="1" name=""/>
+                    <pic:cNvPicPr/>
+                  </pic:nvPicPr>
+                  <pic:blipFill>
+                    <a:blip r:embed="rId8"/>
+                    <a:stretch>
+                      <a:fillRect/>
+                    </a:stretch>
+                  </pic:blipFill>
+                  <pic:spPr>
+                    <a:xfrm>
+                      <a:off x="0" y="0"/>
+                      <a:ext cx="1137210" cy="521523"/>
+                    </a:xfrm>
+                    <a:prstGeom prst="rect">
+                      <a:avLst/>
+                    </a:prstGeom>
+                  </pic:spPr>
+                </pic:pic>
+              </a:graphicData>
+            </a:graphic>
+          </wp:inline>
+        </w:drawing>
+      </w:r>
+    </w:p>
+    <w:p>
+      <w:pPr>
+        <w:widowControl/>
+        <w:suppressAutoHyphens w:val="0"/>
+        <w:autoSpaceDN/>
+        <w:spacing w:before="100" w:beforeAutospacing="1" w:after="100" w:afterAutospacing="1"/>
+        <w:textAlignment w:val="auto"/>
+        <w:rPr>
+          <w:rFonts w:eastAsia="Times New Roman" w:cs="Times New Roman"/>
+          <w:noProof/>
+          <w:lang w:val="uk-UA" w:eastAsia="uk-UA"/>
+        </w:rPr>
+      </w:pPr>
+      <w:r>
+        <w:rPr>
+          <w:rFonts w:eastAsia="Times New Roman" w:cs="Times New Roman"/>
+          <w:noProof/>
+          <w:lang w:val="uk-UA" w:eastAsia="uk-UA"/>
+        </w:rPr>
+        <w:t>kde r je vzdálenost od náboje k bodu. Následně se souřadnice vektoru intenzity (X a Y) vypočítají jako součet součinů síly elektrického pole a vzdáleností podél os X a Y.</w:t>
+      </w:r>
+    </w:p>
+    <w:p>
+      <w:pPr>
+        <w:pStyle w:val="2"/>
+        <w:jc w:val="both"/>
+        <w:rPr>
+          <w:noProof/>
+        </w:rPr>
+      </w:pPr>
+      <w:r>
+        <w:rPr>
+          <w:noProof/>
+        </w:rPr>
+        <w:t>Třída</w:t>
+      </w:r>
+      <w:r>
+        <w:rPr>
+          <w:noProof/>
+        </w:rPr>
+        <w:t xml:space="preserve"> ElectricFieldVector.cs </w:t>
+      </w:r>
+    </w:p>
+    <w:p>
+      <w:pPr>
+        <w:widowControl/>
+        <w:suppressAutoHyphens w:val="0"/>
+        <w:autoSpaceDN/>
+        <w:spacing w:before="100" w:beforeAutospacing="1" w:after="100" w:afterAutospacing="1"/>
+        <w:textAlignment w:val="auto"/>
+        <w:rPr>
+          <w:rFonts w:eastAsia="Times New Roman" w:cs="Times New Roman"/>
+          <w:noProof/>
+          <w:lang w:val="uk-UA" w:eastAsia="uk-UA"/>
+        </w:rPr>
+      </w:pPr>
+      <w:r>
+        <w:rPr>
+          <w:rFonts w:eastAsia="Times New Roman" w:cs="Times New Roman"/>
+          <w:noProof/>
+          <w:lang w:val="uk-UA" w:eastAsia="uk-UA"/>
+        </w:rPr>
+        <w:t>Třída ElectricFieldVector je zodpovědná za výpočet a zobrazení intenzity elektrického pole ve formě vektoru reprezentovaného šipkou na grafickém plátně. Tato šipka označuje směr a velikost elektrického pole v daném bodě.</w:t>
+      </w:r>
+      <w:r>
+        <w:rPr>
+          <w:rFonts w:eastAsia="Times New Roman" w:cs="Times New Roman"/>
+          <w:noProof/>
+          <w:lang w:val="uk-UA" w:eastAsia="uk-UA"/>
+        </w:rPr>
+        <w:t xml:space="preserve"> </w:t>
+      </w:r>
+    </w:p>
+    <w:p>
+      <w:pPr>
+        <w:pStyle w:val="3"/>
+      </w:pPr>
+      <w:r>
+        <w:t>Algoritmus výpočtu souřadnic vektoru:</w:t>
+      </w:r>
+    </w:p>
+    <w:p>
+      <w:pPr>
+        <w:widowControl/>
+        <w:suppressAutoHyphens w:val="0"/>
+        <w:autoSpaceDN/>
+        <w:spacing w:before="100" w:beforeAutospacing="1" w:after="100" w:afterAutospacing="1"/>
+        <w:ind w:left="360"/>
+        <w:textAlignment w:val="auto"/>
+      </w:pPr>
+      <w:r>
+        <w:t xml:space="preserve">Vypočítat </w:t>
+      </w:r>
+      <w:r>
+        <w:rPr>
+          <w:rStyle w:val="aa"/>
+          <w:b w:val="0"/>
+          <w:bCs w:val="0"/>
+        </w:rPr>
+        <w:t>velikost intenzity</w:t>
+      </w:r>
+      <w:r>
+        <w:t xml:space="preserve"> pomocí vzorce:</w:t>
+      </w:r>
+    </w:p>
+    <w:p>
+      <w:pPr>
+        <w:widowControl/>
+        <w:suppressAutoHyphens w:val="0"/>
+        <w:autoSpaceDN/>
+        <w:spacing w:before="100" w:beforeAutospacing="1" w:after="100" w:afterAutospacing="1"/>
+        <w:ind w:left="360"/>
+        <w:jc w:val="center"/>
+        <w:textAlignment w:val="auto"/>
+      </w:pPr>
+      <w:r>
+        <w:rPr>
+          <w:noProof/>
+        </w:rPr>
+        <w:drawing>
+          <wp:inline distT="0" distB="0" distL="0" distR="0" wp14:anchorId="61896FB4" wp14:editId="1C1D6B45">
+            <wp:extent cx="1986456" cy="479222"/>
+            <wp:effectExtent l="0" t="0" r="0" b="0"/>
+            <wp:docPr id="2" name="Рисунок 2"/>
+            <wp:cNvGraphicFramePr>
+              <a:graphicFrameLocks xmlns:a="http://schemas.openxmlformats.org/drawingml/2006/main" noChangeAspect="1"/>
+            </wp:cNvGraphicFramePr>
+            <a:graphic xmlns:a="http://schemas.openxmlformats.org/drawingml/2006/main">
+              <a:graphicData uri="http://schemas.openxmlformats.org/drawingml/2006/picture">
+                <pic:pic xmlns:pic="http://schemas.openxmlformats.org/drawingml/2006/picture">
+                  <pic:nvPicPr>
+                    <pic:cNvPr id="1" name=""/>
+                    <pic:cNvPicPr/>
+                  </pic:nvPicPr>
+                  <pic:blipFill>
+                    <a:blip r:embed="rId9"/>
+                    <a:stretch>
+                      <a:fillRect/>
+                    </a:stretch>
+                  </pic:blipFill>
+                  <pic:spPr>
+                    <a:xfrm>
+                      <a:off x="0" y="0"/>
+                      <a:ext cx="2014494" cy="485986"/>
+                    </a:xfrm>
+                    <a:prstGeom prst="rect">
+                      <a:avLst/>
+                    </a:prstGeom>
+                  </pic:spPr>
+                </pic:pic>
+              </a:graphicData>
+            </a:graphic>
+          </wp:inline>
+        </w:drawing>
+      </w:r>
+    </w:p>
+    <w:p>
+      <w:pPr>
+        <w:widowControl/>
+        <w:suppressAutoHyphens w:val="0"/>
+        <w:autoSpaceDN/>
+        <w:spacing w:before="100" w:beforeAutospacing="1" w:after="100" w:afterAutospacing="1"/>
+        <w:ind w:left="360"/>
+        <w:textAlignment w:val="auto"/>
+      </w:pPr>
+      <w:r>
+        <w:t>Pokud je velikost intenzity větší než nula:</w:t>
+      </w:r>
+    </w:p>
+    <w:p>
+      <w:pPr>
+        <w:widowControl/>
+        <w:suppressAutoHyphens w:val="0"/>
+        <w:autoSpaceDN/>
+        <w:spacing w:before="100" w:beforeAutospacing="1" w:after="100" w:afterAutospacing="1"/>
+        <w:ind w:left="360"/>
+        <w:jc w:val="center"/>
+        <w:textAlignment w:val="auto"/>
+      </w:pPr>
+      <w:r>
+        <w:rPr>
+          <w:noProof/>
+        </w:rPr>
+        <w:drawing>
+          <wp:inline distT="0" distB="0" distL="0" distR="0" wp14:anchorId="331E2613" wp14:editId="2275C650">
+            <wp:extent cx="2774731" cy="393669"/>
+            <wp:effectExtent l="0" t="0" r="0" b="6985"/>
+            <wp:docPr id="3" name="Рисунок 3"/>
+            <wp:cNvGraphicFramePr>
+              <a:graphicFrameLocks xmlns:a="http://schemas.openxmlformats.org/drawingml/2006/main" noChangeAspect="1"/>
+            </wp:cNvGraphicFramePr>
+            <a:graphic xmlns:a="http://schemas.openxmlformats.org/drawingml/2006/main">
+              <a:graphicData uri="http://schemas.openxmlformats.org/drawingml/2006/picture">
+                <pic:pic xmlns:pic="http://schemas.openxmlformats.org/drawingml/2006/picture">
+                  <pic:nvPicPr>
+                    <pic:cNvPr id="1" name=""/>
+                    <pic:cNvPicPr/>
+                  </pic:nvPicPr>
+                  <pic:blipFill>
+                    <a:blip r:embed="rId10"/>
+                    <a:stretch>
+                      <a:fillRect/>
+                    </a:stretch>
+                  </pic:blipFill>
+                  <pic:spPr>
+                    <a:xfrm>
+                      <a:off x="0" y="0"/>
+                      <a:ext cx="2885801" cy="409427"/>
+                    </a:xfrm>
+                    <a:prstGeom prst="rect">
+                      <a:avLst/>
+                    </a:prstGeom>
+                  </pic:spPr>
+                </pic:pic>
+              </a:graphicData>
+            </a:graphic>
+          </wp:inline>
+        </w:drawing>
+      </w:r>
+    </w:p>
+    <w:p>
+      <w:pPr>
+        <w:widowControl/>
+        <w:suppressAutoHyphens w:val="0"/>
+        <w:autoSpaceDN/>
+        <w:spacing w:before="100" w:beforeAutospacing="1" w:after="100" w:afterAutospacing="1"/>
+        <w:ind w:left="360"/>
+        <w:textAlignment w:val="auto"/>
+      </w:pPr>
+      <w:r>
+        <w:t xml:space="preserve">Vypočítat </w:t>
+      </w:r>
+      <w:r>
+        <w:rPr>
+          <w:rStyle w:val="aa"/>
+          <w:b w:val="0"/>
+          <w:bCs w:val="0"/>
+        </w:rPr>
+        <w:t>koncové souřadnice šipky</w:t>
+      </w:r>
+      <w:r>
+        <w:t>:</w:t>
+      </w:r>
+    </w:p>
+    <w:p>
+      <w:pPr>
+        <w:widowControl/>
+        <w:suppressAutoHyphens w:val="0"/>
+        <w:autoSpaceDN/>
+        <w:spacing w:before="100" w:beforeAutospacing="1" w:after="100" w:afterAutospacing="1"/>
+        <w:jc w:val="center"/>
+        <w:textAlignment w:val="auto"/>
+        <w:rPr>
+          <w:rFonts w:eastAsia="Times New Roman" w:cs="Times New Roman"/>
+          <w:noProof/>
+          <w:lang w:val="uk-UA" w:eastAsia="uk-UA"/>
+        </w:rPr>
+      </w:pPr>
+      <w:r>
+        <w:rPr>
+          <w:rFonts w:eastAsia="Times New Roman" w:cs="Times New Roman"/>
+          <w:noProof/>
+          <w:lang w:val="uk-UA" w:eastAsia="uk-UA"/>
+        </w:rPr>
+        <w:drawing>
+          <wp:inline distT="0" distB="0" distL="0" distR="0" wp14:anchorId="2EFD7142" wp14:editId="709C6968">
+            <wp:extent cx="5312979" cy="404591"/>
+            <wp:effectExtent l="0" t="0" r="2540" b="0"/>
+            <wp:docPr id="4" name="Рисунок 4"/>
+            <wp:cNvGraphicFramePr>
+              <a:graphicFrameLocks xmlns:a="http://schemas.openxmlformats.org/drawingml/2006/main" noChangeAspect="1"/>
+            </wp:cNvGraphicFramePr>
+            <a:graphic xmlns:a="http://schemas.openxmlformats.org/drawingml/2006/main">
+              <a:graphicData uri="http://schemas.openxmlformats.org/drawingml/2006/picture">
+                <pic:pic xmlns:pic="http://schemas.openxmlformats.org/drawingml/2006/picture">
+                  <pic:nvPicPr>
+                    <pic:cNvPr id="1" name=""/>
+                    <pic:cNvPicPr/>
+                  </pic:nvPicPr>
+                  <pic:blipFill>
+                    <a:blip r:embed="rId11"/>
+                    <a:stretch>
+                      <a:fillRect/>
+                    </a:stretch>
+                  </pic:blipFill>
+                  <pic:spPr>
+                    <a:xfrm>
+                      <a:off x="0" y="0"/>
+                      <a:ext cx="5426753" cy="413255"/>
+                    </a:xfrm>
+                    <a:prstGeom prst="rect">
+                      <a:avLst/>
+                    </a:prstGeom>
+                  </pic:spPr>
+                </pic:pic>
+              </a:graphicData>
+            </a:graphic>
+          </wp:inline>
+        </w:drawing>
+      </w:r>
+    </w:p>
+    <w:p>
+      <w:pPr>
+        <w:pStyle w:val="3"/>
+      </w:pPr>
+      <w:r>
+        <w:t>Algoritmus vykreslení šipky:</w:t>
+      </w:r>
+    </w:p>
+    <w:p>
+      <w:pPr>
+        <w:widowControl/>
+        <w:suppressAutoHyphens w:val="0"/>
+        <w:autoSpaceDN/>
+        <w:spacing w:before="100" w:beforeAutospacing="1" w:after="100" w:afterAutospacing="1"/>
+        <w:textAlignment w:val="auto"/>
+        <w:rPr>
+          <w:lang w:val="en-US"/>
+        </w:rPr>
+      </w:pPr>
+      <w:r>
+        <w:t xml:space="preserve">Vykreslit úsečku mezi počátečním bodem </w:t>
+      </w:r>
+      <w:r>
+        <w:rPr>
+          <w:rStyle w:val="katex-mathml"/>
+          <w:lang w:val="uk-UA"/>
+        </w:rPr>
+        <w:t>(</w:t>
+      </w:r>
+      <w:proofErr w:type="spellStart"/>
+      <w:proofErr w:type="gramStart"/>
+      <w:r>
+        <w:rPr>
+          <w:rStyle w:val="katex-mathml"/>
+        </w:rPr>
+        <w:t>startX,startY</w:t>
+      </w:r>
+      <w:proofErr w:type="spellEnd"/>
+      <w:proofErr w:type="gramEnd"/>
+      <w:r>
+        <w:rPr>
+          <w:rStyle w:val="katex-mathml"/>
+          <w:lang w:val="uk-UA"/>
+        </w:rPr>
+        <w:t>)</w:t>
+      </w:r>
+      <w:r>
+        <w:t xml:space="preserve"> a koncovým bodem </w:t>
+      </w:r>
+      <w:r>
+        <w:rPr>
+          <w:rStyle w:val="katex-mathml"/>
+        </w:rPr>
+        <w:t>(</w:t>
+      </w:r>
+      <w:proofErr w:type="spellStart"/>
+      <w:r>
+        <w:rPr>
+          <w:rStyle w:val="katex-mathml"/>
+        </w:rPr>
+        <w:t>endX,endY</w:t>
+      </w:r>
+      <w:proofErr w:type="spellEnd"/>
+      <w:r>
+        <w:rPr>
+          <w:rStyle w:val="katex-mathml"/>
+        </w:rPr>
+        <w:t>)</w:t>
+      </w:r>
+      <w:r>
+        <w:rPr>
+          <w:lang w:val="en-US"/>
+        </w:rPr>
+        <w:t>:</w:t>
+      </w:r>
+    </w:p>
+    <w:p>
+      <w:pPr>
+        <w:widowControl/>
+        <w:suppressAutoHyphens w:val="0"/>
+        <w:autoSpaceDN/>
+        <w:spacing w:before="100" w:beforeAutospacing="1" w:after="100" w:afterAutospacing="1"/>
+        <w:textAlignment w:val="auto"/>
+      </w:pPr>
+      <w:r>
+        <w:t xml:space="preserve">Vykreslit </w:t>
+      </w:r>
+      <w:r>
+        <w:rPr>
+          <w:rStyle w:val="aa"/>
+          <w:b w:val="0"/>
+          <w:bCs w:val="0"/>
+        </w:rPr>
+        <w:t>hrot šipky</w:t>
+      </w:r>
+      <w:r>
+        <w:t>:</w:t>
+      </w:r>
+      <w:r>
+        <w:br/>
+        <w:t xml:space="preserve">Vypočítat </w:t>
+      </w:r>
+      <w:r>
+        <w:rPr>
+          <w:rStyle w:val="aa"/>
+          <w:b w:val="0"/>
+          <w:bCs w:val="0"/>
+        </w:rPr>
+        <w:t>úhel</w:t>
+      </w:r>
+      <w:r>
+        <w:t xml:space="preserve"> mezi počátečním a koncovým bodem pomocí </w:t>
+      </w:r>
+      <w:proofErr w:type="spellStart"/>
+      <w:r>
+        <w:t>arc</w:t>
+      </w:r>
+      <w:proofErr w:type="spellEnd"/>
+      <w:r>
+        <w:t xml:space="preserve"> tangens:</w:t>
+      </w:r>
+    </w:p>
+    <w:p>
+      <w:pPr>
+        <w:widowControl/>
+        <w:suppressAutoHyphens w:val="0"/>
+        <w:autoSpaceDN/>
+        <w:spacing w:before="100" w:beforeAutospacing="1" w:after="100" w:afterAutospacing="1"/>
+        <w:jc w:val="center"/>
+        <w:textAlignment w:val="auto"/>
+        <w:rPr>
+          <w:rFonts w:eastAsia="Times New Roman" w:cs="Times New Roman"/>
+          <w:noProof/>
+          <w:lang w:val="en-US" w:eastAsia="uk-UA"/>
+        </w:rPr>
+      </w:pPr>
+      <w:r>
+        <w:rPr>
+          <w:rFonts w:eastAsia="Times New Roman" w:cs="Times New Roman"/>
+          <w:noProof/>
+          <w:lang w:val="en-US" w:eastAsia="uk-UA"/>
+        </w:rPr>
+        <w:drawing>
+          <wp:inline distT="0" distB="0" distL="0" distR="0" wp14:anchorId="6A834106" wp14:editId="1ACF645D">
+            <wp:extent cx="3499945" cy="264005"/>
+            <wp:effectExtent l="0" t="0" r="0" b="3175"/>
+            <wp:docPr id="6" name="Рисунок 6"/>
+            <wp:cNvGraphicFramePr>
+              <a:graphicFrameLocks xmlns:a="http://schemas.openxmlformats.org/drawingml/2006/main" noChangeAspect="1"/>
+            </wp:cNvGraphicFramePr>
+            <a:graphic xmlns:a="http://schemas.openxmlformats.org/drawingml/2006/main">
+              <a:graphicData uri="http://schemas.openxmlformats.org/drawingml/2006/picture">
+                <pic:pic xmlns:pic="http://schemas.openxmlformats.org/drawingml/2006/picture">
+                  <pic:nvPicPr>
+                    <pic:cNvPr id="1" name=""/>
+                    <pic:cNvPicPr/>
+                  </pic:nvPicPr>
+                  <pic:blipFill>
+                    <a:blip r:embed="rId12"/>
+                    <a:stretch>
+                      <a:fillRect/>
+                    </a:stretch>
+                  </pic:blipFill>
+                  <pic:spPr>
+                    <a:xfrm>
+                      <a:off x="0" y="0"/>
+                      <a:ext cx="3629039" cy="273743"/>
+                    </a:xfrm>
+                    <a:prstGeom prst="rect">
+                      <a:avLst/>
+                    </a:prstGeom>
+                  </pic:spPr>
+                </pic:pic>
+              </a:graphicData>
+            </a:graphic>
+          </wp:inline>
+        </w:drawing>
+      </w:r>
+    </w:p>
+    <w:p>
+      <w:pPr>
+        <w:widowControl/>
+        <w:suppressAutoHyphens w:val="0"/>
+        <w:autoSpaceDN/>
+        <w:spacing w:before="100" w:beforeAutospacing="1" w:after="100" w:afterAutospacing="1"/>
+        <w:textAlignment w:val="auto"/>
+      </w:pPr>
+      <w:r>
+        <w:t xml:space="preserve">Vypočítat </w:t>
+      </w:r>
+      <w:r>
+        <w:rPr>
+          <w:rStyle w:val="aa"/>
+          <w:b w:val="0"/>
+          <w:bCs w:val="0"/>
+        </w:rPr>
+        <w:t>pozice bodů hrotu</w:t>
+      </w:r>
+      <w:r>
+        <w:t xml:space="preserve"> pomocí trigonometrických funkcí a úhlu.</w:t>
+      </w:r>
+    </w:p>
+    <w:p>
+      <w:pPr>
+        <w:pStyle w:val="3"/>
+      </w:pPr>
+      <w:r>
+        <w:lastRenderedPageBreak/>
+        <w:t>Algoritmus zobrazení hodnoty intenzity:</w:t>
+      </w:r>
+    </w:p>
+    <w:p>
+      <w:pPr>
+        <w:widowControl/>
+        <w:suppressAutoHyphens w:val="0"/>
+        <w:autoSpaceDN/>
+        <w:spacing w:before="100" w:beforeAutospacing="1" w:after="100" w:afterAutospacing="1"/>
+        <w:ind w:left="360"/>
+        <w:jc w:val="both"/>
+        <w:textAlignment w:val="auto"/>
+      </w:pPr>
+      <w:r>
+        <w:t xml:space="preserve">Vypočítat </w:t>
+      </w:r>
+      <w:r>
+        <w:rPr>
+          <w:rStyle w:val="aa"/>
+          <w:b w:val="0"/>
+          <w:bCs w:val="0"/>
+        </w:rPr>
+        <w:t>odchylku</w:t>
+      </w:r>
+      <w:r>
+        <w:t xml:space="preserve"> mezi počátečním a koncovým bodem.</w:t>
+      </w:r>
+    </w:p>
+    <w:p>
+      <w:pPr>
+        <w:widowControl/>
+        <w:suppressAutoHyphens w:val="0"/>
+        <w:autoSpaceDN/>
+        <w:spacing w:before="100" w:beforeAutospacing="1" w:after="100" w:afterAutospacing="1"/>
+        <w:ind w:left="360"/>
+        <w:jc w:val="both"/>
+        <w:textAlignment w:val="auto"/>
+      </w:pPr>
+      <w:r>
+        <w:t>Zobrazit text s hodnotou intenzity vedle vektoru, s ohledem na jeho polohu a velikost, aby byl čitelný a nepřekážel šipce.</w:t>
+      </w:r>
+    </w:p>
+    <w:p>
+      <w:pPr>
+        <w:pStyle w:val="2"/>
+        <w:jc w:val="both"/>
+        <w:rPr>
+          <w:noProof/>
+        </w:rPr>
+      </w:pPr>
+      <w:r>
+        <w:rPr>
+          <w:noProof/>
+        </w:rPr>
+        <w:t>Třída</w:t>
+      </w:r>
+      <w:r>
+        <w:rPr>
+          <w:noProof/>
+        </w:rPr>
+        <w:t xml:space="preserve"> DrawingPanel.cs </w:t>
+      </w:r>
+    </w:p>
+    <w:p>
+      <w:pPr>
+        <w:widowControl/>
+        <w:suppressAutoHyphens w:val="0"/>
+        <w:autoSpaceDN/>
+        <w:spacing w:before="100" w:beforeAutospacing="1" w:after="100" w:afterAutospacing="1"/>
+        <w:jc w:val="both"/>
+        <w:textAlignment w:val="auto"/>
+        <w:rPr>
+          <w:rFonts w:eastAsia="Times New Roman" w:cs="Times New Roman"/>
+          <w:noProof/>
+          <w:lang w:val="uk-UA" w:eastAsia="uk-UA"/>
+        </w:rPr>
+      </w:pPr>
+      <w:r>
+        <w:rPr>
+          <w:rFonts w:eastAsia="Times New Roman" w:cs="Times New Roman"/>
+          <w:noProof/>
+          <w:lang w:eastAsia="uk-UA"/>
+        </w:rPr>
+        <w:t>J</w:t>
+      </w:r>
+      <w:r>
+        <w:rPr>
+          <w:rFonts w:eastAsia="Times New Roman" w:cs="Times New Roman"/>
+          <w:noProof/>
+          <w:lang w:val="uk-UA" w:eastAsia="uk-UA"/>
+        </w:rPr>
+        <w:t>e odpovědná za zobrazení nábojů a vektorů elektrického pole na panelu okna. Přijímá objekt typu Scenario, který obsahuje parametry nábojů, a vykresluje je na obrazovce. Klíčové aspekty:</w:t>
+      </w:r>
+    </w:p>
+    <w:p>
+      <w:pPr>
+        <w:suppressAutoHyphens w:val="0"/>
+        <w:autoSpaceDN/>
+        <w:spacing w:before="100" w:beforeAutospacing="1" w:after="100" w:afterAutospacing="1"/>
+        <w:jc w:val="both"/>
+        <w:textAlignment w:val="auto"/>
+        <w:rPr>
+          <w:rFonts w:eastAsia="Times New Roman" w:cs="Times New Roman"/>
+          <w:noProof/>
+          <w:lang w:eastAsia="uk-UA"/>
+        </w:rPr>
+      </w:pPr>
+      <w:r>
+        <w:rPr>
+          <w:rFonts w:eastAsia="Times New Roman" w:cs="Times New Roman"/>
+          <w:noProof/>
+          <w:lang w:val="uk-UA" w:eastAsia="uk-UA"/>
+        </w:rPr>
+        <w:t>Měřítko a omezený prostor: V metodě OnPaint se určuje čtvercové pole pro kreslení nábojů a vektorů elektrického pole s ohledem na okraje. To umožňuje zobrazovat náboje v rámci určitého omezeného prostoru na panelu.</w:t>
+      </w:r>
+    </w:p>
+    <w:p>
+      <w:pPr>
+        <w:suppressAutoHyphens w:val="0"/>
+        <w:autoSpaceDN/>
+        <w:spacing w:before="100" w:beforeAutospacing="1" w:after="100" w:afterAutospacing="1"/>
+        <w:ind w:left="360"/>
+        <w:jc w:val="both"/>
+        <w:textAlignment w:val="auto"/>
+        <w:rPr>
+          <w:rStyle w:val="HTML"/>
+          <w:rFonts w:ascii="Cambria" w:eastAsia="Cambria" w:hAnsi="Cambria" w:cs="Times New Roman"/>
+          <w:noProof/>
+          <w:sz w:val="22"/>
+          <w:szCs w:val="22"/>
+          <w:lang w:eastAsia="uk-UA"/>
+        </w:rPr>
+      </w:pPr>
+      <w:r>
+        <w:rPr>
+          <w:rStyle w:val="HTML"/>
+          <w:rFonts w:eastAsia="Cambria"/>
+        </w:rPr>
+        <w:t xml:space="preserve"> </w:t>
+      </w:r>
+      <w:r>
+        <w:rPr>
+          <w:rStyle w:val="HTML"/>
+          <w:rFonts w:ascii="Consolas" w:eastAsia="Cambria" w:hAnsi="Consolas"/>
+          <w:noProof/>
+          <w:sz w:val="21"/>
+          <w:szCs w:val="21"/>
+        </w:rPr>
+        <w:t>// Vypočí</w:t>
+      </w:r>
+      <w:r>
+        <w:rPr>
+          <w:rStyle w:val="HTML"/>
+          <w:rFonts w:ascii="Consolas" w:eastAsia="Cambria" w:hAnsi="Consolas"/>
+          <w:noProof/>
+          <w:sz w:val="21"/>
+          <w:szCs w:val="21"/>
+        </w:rPr>
+        <w:t>tá</w:t>
+      </w:r>
+      <w:r>
+        <w:rPr>
+          <w:rStyle w:val="HTML"/>
+          <w:rFonts w:ascii="Consolas" w:eastAsia="Cambria" w:hAnsi="Consolas"/>
+          <w:noProof/>
+          <w:sz w:val="21"/>
+          <w:szCs w:val="21"/>
+        </w:rPr>
+        <w:t xml:space="preserve"> velikost čtverce s ohledem na okraje</w:t>
+      </w:r>
+    </w:p>
+    <w:p>
+      <w:pPr>
+        <w:pStyle w:val="HTML0"/>
+        <w:jc w:val="both"/>
+        <w:rPr>
+          <w:rStyle w:val="HTML"/>
+          <w:rFonts w:ascii="Consolas" w:hAnsi="Consolas"/>
+          <w:noProof/>
+          <w:sz w:val="21"/>
+          <w:szCs w:val="21"/>
+        </w:rPr>
+      </w:pPr>
+      <w:r>
+        <w:rPr>
+          <w:rStyle w:val="HTML"/>
+          <w:rFonts w:ascii="Consolas" w:hAnsi="Consolas"/>
+          <w:noProof/>
+          <w:sz w:val="21"/>
+          <w:szCs w:val="21"/>
+        </w:rPr>
+        <w:t xml:space="preserve">    squareSize = MIN(panelWidth, panelHeight) - 2 * margin</w:t>
+      </w:r>
+    </w:p>
+    <w:p>
+      <w:pPr>
+        <w:pStyle w:val="HTML0"/>
+        <w:jc w:val="both"/>
+        <w:rPr>
+          <w:rStyle w:val="HTML"/>
+          <w:rFonts w:ascii="Consolas" w:hAnsi="Consolas"/>
+          <w:noProof/>
+          <w:sz w:val="21"/>
+          <w:szCs w:val="21"/>
+        </w:rPr>
+      </w:pPr>
+      <w:r>
+        <w:rPr>
+          <w:rStyle w:val="HTML"/>
+          <w:rFonts w:ascii="Consolas" w:hAnsi="Consolas"/>
+          <w:noProof/>
+          <w:sz w:val="21"/>
+          <w:szCs w:val="21"/>
+        </w:rPr>
+        <w:t xml:space="preserve">    </w:t>
+      </w:r>
+    </w:p>
+    <w:p>
+      <w:pPr>
+        <w:pStyle w:val="HTML0"/>
+        <w:jc w:val="both"/>
+        <w:rPr>
+          <w:rStyle w:val="HTML"/>
+          <w:rFonts w:ascii="Consolas" w:hAnsi="Consolas"/>
+          <w:noProof/>
+          <w:sz w:val="21"/>
+          <w:szCs w:val="21"/>
+        </w:rPr>
+      </w:pPr>
+      <w:r>
+        <w:rPr>
+          <w:rStyle w:val="HTML"/>
+          <w:rFonts w:ascii="Consolas" w:hAnsi="Consolas"/>
+          <w:noProof/>
+          <w:sz w:val="21"/>
+          <w:szCs w:val="21"/>
+        </w:rPr>
+        <w:t xml:space="preserve">    // Zjisti souřadnice pro levý horní roh čtverce</w:t>
+      </w:r>
+    </w:p>
+    <w:p>
+      <w:pPr>
+        <w:pStyle w:val="HTML0"/>
+        <w:jc w:val="both"/>
+        <w:rPr>
+          <w:rStyle w:val="HTML"/>
+          <w:rFonts w:ascii="Consolas" w:hAnsi="Consolas"/>
+          <w:noProof/>
+          <w:sz w:val="21"/>
+          <w:szCs w:val="21"/>
+        </w:rPr>
+      </w:pPr>
+      <w:r>
+        <w:rPr>
+          <w:rStyle w:val="HTML"/>
+          <w:rFonts w:ascii="Consolas" w:hAnsi="Consolas"/>
+          <w:noProof/>
+          <w:sz w:val="21"/>
+          <w:szCs w:val="21"/>
+        </w:rPr>
+        <w:t xml:space="preserve">    topLeftX = (panelWidth - squareSize) / 2</w:t>
+      </w:r>
+    </w:p>
+    <w:p>
+      <w:pPr>
+        <w:pStyle w:val="HTML0"/>
+        <w:jc w:val="both"/>
+        <w:rPr>
+          <w:rStyle w:val="HTML"/>
+          <w:rFonts w:ascii="Consolas" w:hAnsi="Consolas"/>
+          <w:noProof/>
+          <w:sz w:val="21"/>
+          <w:szCs w:val="21"/>
+        </w:rPr>
+      </w:pPr>
+      <w:r>
+        <w:rPr>
+          <w:rStyle w:val="HTML"/>
+          <w:rFonts w:ascii="Consolas" w:hAnsi="Consolas"/>
+          <w:noProof/>
+          <w:sz w:val="21"/>
+          <w:szCs w:val="21"/>
+        </w:rPr>
+        <w:t xml:space="preserve">    topLeftY = (panelHeight - squareSize) / 2</w:t>
+      </w:r>
+    </w:p>
+    <w:p>
+      <w:pPr>
+        <w:pStyle w:val="HTML0"/>
+        <w:jc w:val="both"/>
+        <w:rPr>
+          <w:rStyle w:val="HTML"/>
+          <w:rFonts w:ascii="Consolas" w:hAnsi="Consolas"/>
+          <w:noProof/>
+          <w:sz w:val="21"/>
+          <w:szCs w:val="21"/>
+        </w:rPr>
+      </w:pPr>
+    </w:p>
+    <w:p>
+      <w:pPr>
+        <w:pStyle w:val="HTML0"/>
+        <w:jc w:val="both"/>
+        <w:rPr>
+          <w:rStyle w:val="HTML"/>
+          <w:rFonts w:ascii="Consolas" w:hAnsi="Consolas"/>
+          <w:noProof/>
+          <w:sz w:val="21"/>
+          <w:szCs w:val="21"/>
+        </w:rPr>
+      </w:pPr>
+      <w:r>
+        <w:rPr>
+          <w:rStyle w:val="HTML"/>
+          <w:rFonts w:ascii="Consolas" w:hAnsi="Consolas"/>
+          <w:noProof/>
+          <w:sz w:val="21"/>
+          <w:szCs w:val="21"/>
+        </w:rPr>
+        <w:t xml:space="preserve">    // Vypočít</w:t>
+      </w:r>
+      <w:r>
+        <w:rPr>
+          <w:rStyle w:val="HTML"/>
+          <w:rFonts w:ascii="Consolas" w:hAnsi="Consolas"/>
+          <w:noProof/>
+          <w:sz w:val="21"/>
+          <w:szCs w:val="21"/>
+          <w:lang w:val="cs-CZ"/>
+        </w:rPr>
+        <w:t>á</w:t>
+      </w:r>
+      <w:r>
+        <w:rPr>
+          <w:rStyle w:val="HTML"/>
+          <w:rFonts w:ascii="Consolas" w:hAnsi="Consolas"/>
+          <w:noProof/>
+          <w:sz w:val="21"/>
+          <w:szCs w:val="21"/>
+        </w:rPr>
+        <w:t xml:space="preserve"> měřítko</w:t>
+      </w:r>
+    </w:p>
+    <w:p>
+      <w:pPr>
+        <w:pStyle w:val="HTML0"/>
+        <w:jc w:val="both"/>
+        <w:rPr>
+          <w:rStyle w:val="HTML"/>
+          <w:rFonts w:ascii="Consolas" w:hAnsi="Consolas"/>
+          <w:noProof/>
+          <w:sz w:val="21"/>
+          <w:szCs w:val="21"/>
+        </w:rPr>
+      </w:pPr>
+      <w:r>
+        <w:rPr>
+          <w:rStyle w:val="HTML"/>
+          <w:rFonts w:ascii="Consolas" w:hAnsi="Consolas"/>
+          <w:noProof/>
+          <w:sz w:val="21"/>
+          <w:szCs w:val="21"/>
+        </w:rPr>
+        <w:t xml:space="preserve">    scale = squareSize / 2</w:t>
+      </w:r>
+    </w:p>
+    <w:p>
+      <w:pPr>
+        <w:pStyle w:val="3"/>
+        <w:jc w:val="both"/>
+      </w:pPr>
+      <w:r>
+        <w:t>Popis algoritmu</w:t>
+      </w:r>
+    </w:p>
+    <w:p>
+      <w:pPr>
+        <w:jc w:val="both"/>
+      </w:pPr>
+      <w:r>
+        <w:t>Zjištění velikosti ohraničeného prostoru, tj. čtverce: algoritmus vypočítá velikost čtverce (</w:t>
+      </w:r>
+      <w:proofErr w:type="spellStart"/>
+      <w:r>
+        <w:t>squareSize</w:t>
+      </w:r>
+      <w:proofErr w:type="spellEnd"/>
+      <w:r>
+        <w:t>) odečtením dvojitého okraje od minimální šířky nebo výšky obrazu.</w:t>
+      </w:r>
+    </w:p>
+    <w:p>
+      <w:pPr>
+        <w:jc w:val="both"/>
+        <w:rPr>
+          <w:noProof/>
+        </w:rPr>
+      </w:pPr>
+      <w:r>
+        <w:rPr>
+          <w:rStyle w:val="aa"/>
+          <w:b w:val="0"/>
+          <w:bCs w:val="0"/>
+          <w:noProof/>
+        </w:rPr>
+        <w:t>Výpočet souřadnic</w:t>
+      </w:r>
+      <w:r>
+        <w:rPr>
+          <w:b/>
+          <w:bCs/>
+          <w:noProof/>
+        </w:rPr>
+        <w:t>:</w:t>
+      </w:r>
+      <w:r>
+        <w:rPr>
+          <w:noProof/>
+        </w:rPr>
+        <w:t xml:space="preserve"> Určuje souřadnice levého horního rohu čtverce tak, aby byl čtverec vycentrován na panelu.</w:t>
+      </w:r>
+    </w:p>
+    <w:p>
+      <w:pPr>
+        <w:jc w:val="both"/>
+        <w:rPr>
+          <w:noProof/>
+        </w:rPr>
+      </w:pPr>
+      <w:r>
+        <w:rPr>
+          <w:rStyle w:val="aa"/>
+          <w:b w:val="0"/>
+          <w:bCs w:val="0"/>
+          <w:noProof/>
+        </w:rPr>
+        <w:t>Výpočet měřítka</w:t>
+      </w:r>
+      <w:r>
+        <w:rPr>
+          <w:b/>
+          <w:bCs/>
+          <w:noProof/>
+        </w:rPr>
+        <w:t>:</w:t>
+      </w:r>
+      <w:r>
+        <w:rPr>
+          <w:noProof/>
+        </w:rPr>
+        <w:t xml:space="preserve"> Měřítko (</w:t>
+      </w:r>
+      <w:r>
+        <w:rPr>
+          <w:rStyle w:val="HTML"/>
+          <w:rFonts w:ascii="Cambria" w:eastAsia="Cambria" w:hAnsi="Cambria"/>
+          <w:noProof/>
+          <w:sz w:val="22"/>
+          <w:szCs w:val="22"/>
+        </w:rPr>
+        <w:t>scale</w:t>
+      </w:r>
+      <w:r>
+        <w:rPr>
+          <w:noProof/>
+        </w:rPr>
+        <w:t>) je počítáno jako polovina velikosti čtverce.</w:t>
+      </w:r>
+    </w:p>
+    <w:p>
+      <w:pPr>
+        <w:jc w:val="both"/>
+        <w:rPr>
+          <w:rFonts w:eastAsia="Times New Roman" w:cs="Times New Roman"/>
+          <w:noProof/>
+          <w:lang w:eastAsia="uk-UA"/>
+        </w:rPr>
+      </w:pPr>
+      <w:r>
+        <w:rPr>
+          <w:rStyle w:val="aa"/>
+          <w:b w:val="0"/>
+          <w:bCs w:val="0"/>
+          <w:noProof/>
+        </w:rPr>
+        <w:t>Vrátí měřítko</w:t>
+      </w:r>
+      <w:r>
+        <w:rPr>
+          <w:b/>
+          <w:bCs/>
+          <w:noProof/>
+        </w:rPr>
+        <w:t>:</w:t>
+      </w:r>
+      <w:r>
+        <w:rPr>
+          <w:noProof/>
+        </w:rPr>
+        <w:t xml:space="preserve"> Funkce vrací vypočítané měřítko pro další použití v vykreslování.</w:t>
+      </w:r>
+    </w:p>
+    <w:p>
+      <w:pPr>
+        <w:jc w:val="both"/>
+        <w:rPr>
+          <w:rFonts w:eastAsia="Times New Roman" w:cs="Times New Roman"/>
+          <w:noProof/>
+          <w:lang w:val="uk-UA" w:eastAsia="uk-UA"/>
+        </w:rPr>
+      </w:pPr>
+      <w:r>
+        <w:rPr>
+          <w:rFonts w:eastAsia="Times New Roman" w:cs="Times New Roman"/>
+          <w:noProof/>
+          <w:lang w:val="uk-UA" w:eastAsia="uk-UA"/>
+        </w:rPr>
+        <w:t>Kreslení nábojů: Náboje obsažené ve scénáři se zobrazují na panelu jako grafické objekty. Odpovídající měřítko se provádí za účelem zajištění proporcionálního zobrazení nábojů vzhledem k velikosti panelu.</w:t>
+      </w:r>
+    </w:p>
+    <w:p>
+      <w:pPr>
+        <w:jc w:val="both"/>
+        <w:rPr>
+          <w:rFonts w:eastAsia="Times New Roman" w:cs="Times New Roman"/>
+          <w:noProof/>
+          <w:lang w:val="uk-UA" w:eastAsia="uk-UA"/>
+        </w:rPr>
+      </w:pPr>
+      <w:r>
+        <w:rPr>
+          <w:rFonts w:eastAsia="Times New Roman" w:cs="Times New Roman"/>
+          <w:noProof/>
+          <w:lang w:val="uk-UA" w:eastAsia="uk-UA"/>
+        </w:rPr>
+        <w:t>Práce s elektrickým polem: Metoda ElectricField.CalculateField vypočítá intenzitu elektrického pole na souřadnicích aktuálního místa sondy a vrátí souřadnice vektoru intenzity. Na základě vypočtených souřadnic se pak vykreslí vektor elektrického pole.</w:t>
+      </w:r>
+    </w:p>
+    <w:p>
+      <w:pPr>
+        <w:jc w:val="both"/>
+        <w:rPr>
+          <w:rFonts w:eastAsia="Times New Roman" w:cs="Times New Roman"/>
+          <w:noProof/>
+          <w:lang w:val="uk-UA" w:eastAsia="uk-UA"/>
+        </w:rPr>
+      </w:pPr>
+      <w:r>
+        <w:rPr>
+          <w:rFonts w:eastAsia="Times New Roman" w:cs="Times New Roman"/>
+          <w:noProof/>
+          <w:lang w:val="uk-UA" w:eastAsia="uk-UA"/>
+        </w:rPr>
+        <w:t>Animace sondy: Pro sondu (objekt probe) je implementována změna polohy s každým snímkem pomocí časovače. Metoda Timer_Tick je zodpovědná za aktualizaci polohy sondy a její zobrazení na panelu.</w:t>
+      </w:r>
+    </w:p>
+    <w:p>
+      <w:pPr>
+        <w:jc w:val="both"/>
+        <w:rPr>
+          <w:noProof/>
+          <w:lang w:val="uk-UA" w:eastAsia="uk-UA"/>
+        </w:rPr>
+      </w:pPr>
+      <w:r>
+        <w:rPr>
+          <w:noProof/>
+          <w:lang w:val="uk-UA" w:eastAsia="uk-UA"/>
+        </w:rPr>
+        <w:t>Tato třída je důležitou součástí vizualizace fyzikálního modelu, která odpovídá za zobrazení nábojů a dynamických prvků, jako jsou vektory elektrického pole a sonda.</w:t>
+      </w:r>
+    </w:p>
+    <w:p>
+      <w:pPr>
+        <w:pStyle w:val="10"/>
+        <w:jc w:val="both"/>
+        <w:rPr>
+          <w:noProof/>
+          <w:lang w:val="uk-UA" w:eastAsia="uk-UA"/>
+        </w:rPr>
+      </w:pPr>
+      <w:r>
+        <w:rPr>
+          <w:noProof/>
+          <w:lang w:val="uk-UA" w:eastAsia="uk-UA"/>
+        </w:rPr>
+        <w:t>Ovládání aplikace</w:t>
+      </w:r>
+    </w:p>
+    <w:p>
+      <w:pPr>
+        <w:jc w:val="both"/>
+        <w:rPr>
+          <w:rFonts w:eastAsia="F"/>
+          <w:noProof/>
+          <w:lang w:val="uk-UA" w:eastAsia="uk-UA"/>
+        </w:rPr>
+      </w:pPr>
+      <w:r>
+        <w:rPr>
+          <w:noProof/>
+          <w:lang w:val="uk-UA" w:eastAsia="uk-UA"/>
+        </w:rPr>
+        <w:t>Aplikace nemá žádné přímé uživatelské ovládání během běhu programu. Výběr scénáře probíhá zadáním argumentů z příkazového řádku.</w:t>
+      </w:r>
+    </w:p>
+    <w:p>
+      <w:pPr>
+        <w:pStyle w:val="10"/>
+        <w:rPr>
+          <w:noProof/>
+          <w:lang w:val="uk-UA" w:eastAsia="uk-UA"/>
+        </w:rPr>
+      </w:pPr>
+      <w:r>
+        <w:rPr>
+          <w:noProof/>
+          <w:lang w:val="uk-UA" w:eastAsia="uk-UA"/>
+        </w:rPr>
+        <w:t>Dosud neopravené nedostatky</w:t>
+      </w:r>
+    </w:p>
+    <w:p>
+      <w:pPr>
+        <w:rPr>
+          <w:noProof/>
+          <w:lang w:val="uk-UA" w:eastAsia="uk-UA"/>
+        </w:rPr>
+      </w:pPr>
+      <w:r>
+        <w:rPr>
+          <w:noProof/>
+          <w:lang w:val="uk-UA" w:eastAsia="uk-UA"/>
+        </w:rPr>
+        <w:t>Aplikace zatím nepodporuje interaktivní změnu scénáře během běhu. Tuto funkčnost by bylo vhodné přidat pro větší flexibilitu.</w:t>
+      </w:r>
+    </w:p>
+    <w:p>
+      <w:pPr>
+        <w:pStyle w:val="10"/>
+        <w:rPr>
+          <w:noProof/>
+          <w:lang w:val="uk-UA" w:eastAsia="uk-UA"/>
+        </w:rPr>
+      </w:pPr>
+      <w:r>
+        <w:rPr>
+          <w:noProof/>
+          <w:lang w:val="uk-UA" w:eastAsia="uk-UA"/>
+        </w:rPr>
+        <w:lastRenderedPageBreak/>
+        <w:t>Možná rozšíření</w:t>
+      </w:r>
+    </w:p>
+    <w:p>
+      <w:pPr>
+        <w:rPr>
+          <w:noProof/>
+          <w:lang w:val="uk-UA" w:eastAsia="uk-UA"/>
+        </w:rPr>
+      </w:pPr>
+      <w:r>
+        <w:rPr>
+          <w:noProof/>
+          <w:lang w:val="uk-UA" w:eastAsia="uk-UA"/>
+        </w:rPr>
+        <w:t>Přidání možnosti interaktivně manipulovat s náboji přímo na panelu.</w:t>
       </w:r>
     </w:p>
     <w:p>
       <w:pPr>
         <w:pStyle w:val="Standard"/>
       </w:pPr>
-      <w:r>
-        <w:rPr>
-          <w:szCs w:val="20"/>
-        </w:rPr>
-        <w:t>Styl „Normální“ pro běžný odstavcový text</w:t>
-      </w:r>
-    </w:p>
-    <w:p>
-      <w:pPr>
-        <w:pStyle w:val="Standard"/>
-      </w:pPr>
-      <w:r>
-        <w:rPr>
-          <w:rStyle w:val="Potaovkd"/>
-        </w:rPr>
-        <w:t>Styl „Počítačový kód“ pro mimořádně zajímavé části kódu.</w:t>
-      </w:r>
-    </w:p>
-    <w:p>
-      <w:pPr>
-        <w:pStyle w:val="Nadpis1"/>
-      </w:pPr>
-      <w:r>
-        <w:rPr>
-          <w:rStyle w:val="Potaovkd"/>
-          <w:rFonts w:ascii="Calibri" w:hAnsi="Calibri" w:cs="F"/>
-          <w:sz w:val="32"/>
-        </w:rPr>
-        <w:t>Co psát do dokumentace?</w:t>
-      </w:r>
-    </w:p>
-    <w:p>
-      <w:pPr>
-        <w:pStyle w:val="Standard"/>
-        <w:jc w:val="both"/>
-      </w:pPr>
-      <w:r>
-        <w:t>Představte si sebe v situaci, kdy jste obeznámeni se zadáním semestrální práce a najednou se vám do ruky dostane projekt vašeho kamaráda v nějaké fázi rozpracovanosti. Vaším úkolem je projekt dokončit, tj. navázat na to, co je již k dispozici. Co by vám vaši úlohu usnadnilo?</w:t>
-      </w:r>
-    </w:p>
-    <w:p>
-      <w:pPr>
-        <w:pStyle w:val="Standard"/>
-        <w:jc w:val="both"/>
-      </w:pPr>
-      <w:r>
-        <w:t xml:space="preserve">Mít </w:t>
-      </w:r>
-      <w:proofErr w:type="spellStart"/>
-      <w:r>
-        <w:t>JavaDoc</w:t>
-      </w:r>
-      <w:proofErr w:type="spellEnd"/>
-      <w:r>
-        <w:t>/</w:t>
-      </w:r>
-      <w:proofErr w:type="spellStart"/>
-      <w:r>
-        <w:t>Doxygen</w:t>
-      </w:r>
-      <w:proofErr w:type="spellEnd"/>
-      <w:r>
-        <w:t xml:space="preserve">/apod. </w:t>
-      </w:r>
-      <w:r>
-        <w:t>dokumentaci API je jistě užitečné, ale možná jste již zjistili, že se v </w:t>
-      </w:r>
-      <w:r>
-        <w:t>takové</w:t>
-      </w:r>
-      <w:r>
-        <w:t xml:space="preserve"> dokumentaci snadno ztratíte, když nevíte, co přesně hledáte. Uveďme si příklad. Víte, že potřebujete upravit vykreslení grafů, ale v dokumentaci vidíte hned 15 tříd. Která z nich se asi tak stará o vykreslení grafů? Něco lze odhadnout z názvů tříd. Někdy vám </w:t>
-      </w:r>
-      <w:r>
-        <w:t>nezbude</w:t>
-      </w:r>
-      <w:r>
-        <w:t xml:space="preserve"> nic jiného než si projít popis hned několika tříd. A někdy se řešení ani nedoberete jednoduše proto, že třída, která se o vykreslení grafů stará, je privátní / interní, takže se v dokumentaci API vůbec neobjeví. Pak zbývá jen zkusit si tipnout, jak by se mohla jmenovat metoda / třída, která se o vykreslení grafu stará (asi by mohla mít v názvu „</w:t>
-      </w:r>
-      <w:proofErr w:type="spellStart"/>
-      <w:r>
-        <w:t>graph</w:t>
-      </w:r>
-      <w:proofErr w:type="spellEnd"/>
-      <w:r>
-        <w:t xml:space="preserve">“), a prohledat zdrojové kódy na výskyt tohoto jména. Dost pracné, co říkáte? Nebylo by super mít nějakou další pomocnou dokumentaci, která by vám pomohla s prvotní orientací v projektu? A právě k tomu slouží tato dokumentace. </w:t>
-      </w:r>
-    </w:p>
-    <w:p>
-      <w:pPr>
-        <w:pStyle w:val="Standard"/>
-      </w:pPr>
-      <w:r>
-        <w:rPr>
-          <w:szCs w:val="20"/>
-        </w:rPr>
-        <w:t>Dokumentace by měla obsahovat:</w:t>
-      </w:r>
-    </w:p>
-    <w:p>
-      <w:pPr>
-        <w:pStyle w:val="Odstavecseseznamem"/>
-        <w:numPr>
-          <w:ilvl w:val="0"/>
-          <w:numId w:val="5"/>
-        </w:numPr>
-        <w:jc w:val="both"/>
-      </w:pPr>
-      <w:r>
-        <w:rPr>
-          <w:szCs w:val="20"/>
-        </w:rPr>
-        <w:t xml:space="preserve">stručný ale výstižný a přehledný popis implementovaného řešení (např. „hodnoty ABC za posledních 100 sekund se zobrazují spojnicovým grafem; graf se plynule překresluje, jak přicházejí nové hodnoty ABC“) včetně toho, jak je to na nejvyšší úrovni dekomponováno do tříd a balíčků (např. „řešení je postaveno na softwarovém vzoru MVVM, … </w:t>
-      </w:r>
-      <w:r>
-        <w:rPr>
-          <w:szCs w:val="20"/>
-        </w:rPr>
-        <w:t>n</w:t>
-      </w:r>
-      <w:r>
-        <w:rPr>
-          <w:szCs w:val="20"/>
-        </w:rPr>
-        <w:t xml:space="preserve">ejdůležitějšími třídami </w:t>
-      </w:r>
-      <w:proofErr w:type="spellStart"/>
-      <w:r>
-        <w:rPr>
-          <w:szCs w:val="20"/>
-        </w:rPr>
-        <w:t>ViewModel</w:t>
-      </w:r>
-      <w:proofErr w:type="spellEnd"/>
-      <w:r>
-        <w:rPr>
-          <w:szCs w:val="20"/>
-        </w:rPr>
-        <w:t xml:space="preserve"> jsou XYZ, která se stará o veškerou interakci uživatele pro výběr dat pro zobrazení v grafech, … “)</w:t>
-      </w:r>
-    </w:p>
-    <w:p>
-      <w:pPr>
-        <w:pStyle w:val="Odstavecseseznamem"/>
-        <w:numPr>
-          <w:ilvl w:val="0"/>
-          <w:numId w:val="4"/>
-        </w:numPr>
-        <w:jc w:val="both"/>
-      </w:pPr>
-      <w:r>
-        <w:rPr>
-          <w:szCs w:val="20"/>
-        </w:rPr>
-        <w:t>popis zavedených opodstatněných omezení a zjednodušení (např. „je použito sekvenční vyhledávání prvku v poli, protože typická délka pole nepřesáhne 10 prvků; pokud by se v budoucnosti pracovalo s podstatně většími poli, lze zvážit použití binárního vyhledání“)</w:t>
-      </w:r>
-    </w:p>
-    <w:p>
-      <w:pPr>
-        <w:pStyle w:val="Odstavecseseznamem"/>
-        <w:numPr>
-          <w:ilvl w:val="0"/>
-          <w:numId w:val="4"/>
-        </w:numPr>
-        <w:jc w:val="both"/>
-      </w:pPr>
-      <w:r>
-        <w:rPr>
-          <w:szCs w:val="20"/>
-        </w:rPr>
-        <w:t>popis klíčových algoritmů za účelem objasnění chování, přičemž tento popis, často zapsán v nějakém pseudokódu, je na vyšší úrovni abstrakce, než je pak vlastní kód v programovacím jazyce. Rozhodně nekopírujte kusy kódy</w:t>
-      </w:r>
-    </w:p>
-    <w:p>
-      <w:pPr>
-        <w:pStyle w:val="Odstavecseseznamem"/>
-        <w:numPr>
-          <w:ilvl w:val="0"/>
-          <w:numId w:val="4"/>
-        </w:numPr>
-        <w:jc w:val="both"/>
-      </w:pPr>
-      <w:r>
-        <w:rPr>
-          <w:szCs w:val="20"/>
-        </w:rPr>
-        <w:t>popis vytvoření, instalace a spuštění aplikace, pokud toto není intuitivní, nebo apriori dáno</w:t>
-      </w:r>
-    </w:p>
-    <w:p>
-      <w:pPr>
-        <w:pStyle w:val="Odstavecseseznamem"/>
-        <w:numPr>
-          <w:ilvl w:val="0"/>
-          <w:numId w:val="4"/>
-        </w:numPr>
-        <w:jc w:val="both"/>
-      </w:pPr>
-      <w:r>
-        <w:rPr>
-          <w:szCs w:val="20"/>
-        </w:rPr>
-        <w:t>popis ovládání aplikace, pokud toto není intuitivní, nebo apriori dáno</w:t>
-      </w:r>
-    </w:p>
-    <w:p>
-      <w:pPr>
-        <w:pStyle w:val="Odstavecseseznamem"/>
-        <w:numPr>
-          <w:ilvl w:val="0"/>
-          <w:numId w:val="4"/>
-        </w:numPr>
-        <w:jc w:val="both"/>
-      </w:pPr>
-      <w:r>
-        <w:rPr>
-          <w:szCs w:val="20"/>
-        </w:rPr>
-        <w:t>stručný popis dosud neopravených nedostatků a popis možného rozšíření do budoucna</w:t>
-      </w:r>
-    </w:p>
-    <w:p>
-      <w:pPr>
-        <w:pStyle w:val="Standard"/>
-      </w:pPr>
-      <w:r>
-        <w:t>A rozhodně by měla obsahovat popis zvolených rozšířeních (a jak se projeví).</w:t>
-      </w:r>
-    </w:p>
-    <w:p>
-      <w:pPr>
-        <w:pStyle w:val="Standard"/>
-      </w:pPr>
-    </w:p>
-    <w:p>
-      <w:pPr>
-        <w:pStyle w:val="Standard"/>
-      </w:pPr>
-      <w:r>
-        <w:rPr>
-          <w:szCs w:val="20"/>
-        </w:rPr>
-        <w:t xml:space="preserve">Nezapomeňte rovněž vyplnit údaje v záhlaví! Celkový počet hodin = počet hodin soustředěné práce, tj. nezapočtou se do toho přestávky na oběd, večeři, vyřízení telefonu apod. Ale započte se do toho např. i pročtení tohoto dokumentu </w:t>
-      </w:r>
-      <w:r>
-        <w:rPr>
-          <w:rFonts w:ascii="Segoe UI Emoji" w:eastAsia="Segoe UI Emoji" w:hAnsi="Segoe UI Emoji" w:cs="Segoe UI Emoji"/>
-          <w:szCs w:val="20"/>
-        </w:rPr>
-        <w:t>😊</w:t>
-      </w:r>
     </w:p>
     <w:sectPr>
-      <w:headerReference w:type="default" r:id="rId7"/>
+      <w:headerReference w:type="default" r:id="rId13"/>
       <w:pgSz w:w="11906" w:h="16838"/>
       <w:pgMar w:top="765" w:right="720" w:bottom="720" w:left="720" w:header="708" w:footer="708" w:gutter="0"/>
       <w:cols w:space="708"/>
@@ -285,7 +2229,7 @@
 </file>
 
 <file path=word/endnotes.xml><?xml version="1.0" encoding="utf-8"?>
-<w:endnotes xmlns:wpc="http://schemas.microsoft.com/office/word/2010/wordprocessingCanvas" xmlns:cx="http://schemas.microsoft.com/office/drawing/2014/chartex" xmlns:cx1="http://schemas.microsoft.com/office/drawing/2015/9/8/chartex" xmlns:cx2="http://schemas.microsoft.com/office/drawing/2015/10/21/chartex" xmlns:cx3="http://schemas.microsoft.com/office/drawing/2016/5/9/chartex" xmlns:cx4="http://schemas.microsoft.com/office/drawing/2016/5/10/chartex" xmlns:cx5="http://schemas.microsoft.com/office/drawing/2016/5/11/chartex" xmlns:cx6="http://schemas.microsoft.com/office/drawing/2016/5/12/chartex" xmlns:cx7="http://schemas.microsoft.com/office/drawing/2016/5/13/chartex" xmlns:cx8="http://schemas.microsoft.com/office/drawing/2016/5/14/chartex" xmlns:mc="http://schemas.openxmlformats.org/markup-compatibility/2006" xmlns:aink="http://schemas.microsoft.com/office/drawing/2016/ink" xmlns:am3d="http://schemas.microsoft.com/office/drawing/2017/model3d" xmlns:o="urn:schemas-microsoft-com:office:office" xmlns:oel="http://schemas.microsoft.com/office/2019/extlst" xmlns:r="http://schemas.openxmlformats.org/officeDocument/2006/relationships" xmlns:m="http://schemas.openxmlformats.org/officeDocument/2006/math" xmlns:v="urn:schemas-microsoft-com:vml" xmlns:wp14="http://schemas.microsoft.com/office/word/2010/wordprocessingDrawing" xmlns:wp="http://schemas.openxmlformats.org/drawingml/2006/wordprocessingDrawing" xmlns:w10="urn:schemas-microsoft-com:office:word" xmlns:w="http://schemas.openxmlformats.org/wordprocessingml/2006/main" xmlns:w14="http://schemas.microsoft.com/office/word/2010/wordml" xmlns:w15="http://schemas.microsoft.com/office/word/2012/wordml" xmlns:w16cex="http://schemas.microsoft.com/office/word/2018/wordml/cex" xmlns:w16cid="http://schemas.microsoft.com/office/word/2016/wordml/cid" xmlns:w16="http://schemas.microsoft.com/office/word/2018/wordml" xmlns:w16du="http://schemas.microsoft.com/office/word/2023/wordml/word16du" xmlns:w16sdtdh="http://schemas.microsoft.com/office/word/2020/wordml/sdtdatahash" xmlns:w16se="http://schemas.microsoft.com/office/word/2015/wordml/symex" xmlns:wpg="http://schemas.microsoft.com/office/word/2010/wordprocessingGroup" xmlns:wpi="http://schemas.microsoft.com/office/word/2010/wordprocessingInk" xmlns:wne="http://schemas.microsoft.com/office/word/2006/wordml" xmlns:wps="http://schemas.microsoft.com/office/word/2010/wordprocessingShape" mc:Ignorable="w14 w15 w16se w16cid w16 w16cex w16sdtdh w16du wp14">
+<w:endnotes xmlns:wpc="http://schemas.microsoft.com/office/word/2010/wordprocessingCanvas" xmlns:cx="http://schemas.microsoft.com/office/drawing/2014/chartex" xmlns:cx1="http://schemas.microsoft.com/office/drawing/2015/9/8/chartex" xmlns:cx2="http://schemas.microsoft.com/office/drawing/2015/10/21/chartex" xmlns:cx3="http://schemas.microsoft.com/office/drawing/2016/5/9/chartex" xmlns:cx4="http://schemas.microsoft.com/office/drawing/2016/5/10/chartex" xmlns:cx5="http://schemas.microsoft.com/office/drawing/2016/5/11/chartex" xmlns:cx6="http://schemas.microsoft.com/office/drawing/2016/5/12/chartex" xmlns:cx7="http://schemas.microsoft.com/office/drawing/2016/5/13/chartex" xmlns:cx8="http://schemas.microsoft.com/office/drawing/2016/5/14/chartex" xmlns:mc="http://schemas.openxmlformats.org/markup-compatibility/2006" xmlns:aink="http://schemas.microsoft.com/office/drawing/2016/ink" xmlns:am3d="http://schemas.microsoft.com/office/drawing/2017/model3d" xmlns:o="urn:schemas-microsoft-com:office:office" xmlns:r="http://schemas.openxmlformats.org/officeDocument/2006/relationships" xmlns:m="http://schemas.openxmlformats.org/officeDocument/2006/math" xmlns:v="urn:schemas-microsoft-com:vml" xmlns:wp14="http://schemas.microsoft.com/office/word/2010/wordprocessingDrawing" xmlns:wp="http://schemas.openxmlformats.org/drawingml/2006/wordprocessingDrawing" xmlns:w10="urn:schemas-microsoft-com:office:word" xmlns:w="http://schemas.openxmlformats.org/wordprocessingml/2006/main" xmlns:w14="http://schemas.microsoft.com/office/word/2010/wordml" xmlns:w15="http://schemas.microsoft.com/office/word/2012/wordml" xmlns:w16cex="http://schemas.microsoft.com/office/word/2018/wordml/cex" xmlns:w16cid="http://schemas.microsoft.com/office/word/2016/wordml/cid" xmlns:w16="http://schemas.microsoft.com/office/word/2018/wordml" xmlns:w16sdtdh="http://schemas.microsoft.com/office/word/2020/wordml/sdtdatahash" xmlns:w16se="http://schemas.microsoft.com/office/word/2015/wordml/symex" xmlns:wpg="http://schemas.microsoft.com/office/word/2010/wordprocessingGroup" xmlns:wpi="http://schemas.microsoft.com/office/word/2010/wordprocessingInk" xmlns:wne="http://schemas.microsoft.com/office/word/2006/wordml" xmlns:wps="http://schemas.microsoft.com/office/word/2010/wordprocessingShape" mc:Ignorable="w14 w15 w16se w16cid w16 w16cex w16sdtdh wp14">
   <w:endnote w:type="separator" w:id="-1">
     <w:p>
       <w:r>
@@ -304,7 +2248,7 @@
 </file>
 
 <file path=word/footnotes.xml><?xml version="1.0" encoding="utf-8"?>
-<w:footnotes xmlns:wpc="http://schemas.microsoft.com/office/word/2010/wordprocessingCanvas" xmlns:cx="http://schemas.microsoft.com/office/drawing/2014/chartex" xmlns:cx1="http://schemas.microsoft.com/office/drawing/2015/9/8/chartex" xmlns:cx2="http://schemas.microsoft.com/office/drawing/2015/10/21/chartex" xmlns:cx3="http://schemas.microsoft.com/office/drawing/2016/5/9/chartex" xmlns:cx4="http://schemas.microsoft.com/office/drawing/2016/5/10/chartex" xmlns:cx5="http://schemas.microsoft.com/office/drawing/2016/5/11/chartex" xmlns:cx6="http://schemas.microsoft.com/office/drawing/2016/5/12/chartex" xmlns:cx7="http://schemas.microsoft.com/office/drawing/2016/5/13/chartex" xmlns:cx8="http://schemas.microsoft.com/office/drawing/2016/5/14/chartex" xmlns:mc="http://schemas.openxmlformats.org/markup-compatibility/2006" xmlns:aink="http://schemas.microsoft.com/office/drawing/2016/ink" xmlns:am3d="http://schemas.microsoft.com/office/drawing/2017/model3d" xmlns:o="urn:schemas-microsoft-com:office:office" xmlns:oel="http://schemas.microsoft.com/office/2019/extlst" xmlns:r="http://schemas.openxmlformats.org/officeDocument/2006/relationships" xmlns:m="http://schemas.openxmlformats.org/officeDocument/2006/math" xmlns:v="urn:schemas-microsoft-com:vml" xmlns:wp14="http://schemas.microsoft.com/office/word/2010/wordprocessingDrawing" xmlns:wp="http://schemas.openxmlformats.org/drawingml/2006/wordprocessingDrawing" xmlns:w10="urn:schemas-microsoft-com:office:word" xmlns:w="http://schemas.openxmlformats.org/wordprocessingml/2006/main" xmlns:w14="http://schemas.microsoft.com/office/word/2010/wordml" xmlns:w15="http://schemas.microsoft.com/office/word/2012/wordml" xmlns:w16cex="http://schemas.microsoft.com/office/word/2018/wordml/cex" xmlns:w16cid="http://schemas.microsoft.com/office/word/2016/wordml/cid" xmlns:w16="http://schemas.microsoft.com/office/word/2018/wordml" xmlns:w16du="http://schemas.microsoft.com/office/word/2023/wordml/word16du" xmlns:w16sdtdh="http://schemas.microsoft.com/office/word/2020/wordml/sdtdatahash" xmlns:w16se="http://schemas.microsoft.com/office/word/2015/wordml/symex" xmlns:wpg="http://schemas.microsoft.com/office/word/2010/wordprocessingGroup" xmlns:wpi="http://schemas.microsoft.com/office/word/2010/wordprocessingInk" xmlns:wne="http://schemas.microsoft.com/office/word/2006/wordml" xmlns:wps="http://schemas.microsoft.com/office/word/2010/wordprocessingShape" mc:Ignorable="w14 w15 w16se w16cid w16 w16cex w16sdtdh w16du wp14">
+<w:footnotes xmlns:wpc="http://schemas.microsoft.com/office/word/2010/wordprocessingCanvas" xmlns:cx="http://schemas.microsoft.com/office/drawing/2014/chartex" xmlns:cx1="http://schemas.microsoft.com/office/drawing/2015/9/8/chartex" xmlns:cx2="http://schemas.microsoft.com/office/drawing/2015/10/21/chartex" xmlns:cx3="http://schemas.microsoft.com/office/drawing/2016/5/9/chartex" xmlns:cx4="http://schemas.microsoft.com/office/drawing/2016/5/10/chartex" xmlns:cx5="http://schemas.microsoft.com/office/drawing/2016/5/11/chartex" xmlns:cx6="http://schemas.microsoft.com/office/drawing/2016/5/12/chartex" xmlns:cx7="http://schemas.microsoft.com/office/drawing/2016/5/13/chartex" xmlns:cx8="http://schemas.microsoft.com/office/drawing/2016/5/14/chartex" xmlns:mc="http://schemas.openxmlformats.org/markup-compatibility/2006" xmlns:aink="http://schemas.microsoft.com/office/drawing/2016/ink" xmlns:am3d="http://schemas.microsoft.com/office/drawing/2017/model3d" xmlns:o="urn:schemas-microsoft-com:office:office" xmlns:r="http://schemas.openxmlformats.org/officeDocument/2006/relationships" xmlns:m="http://schemas.openxmlformats.org/officeDocument/2006/math" xmlns:v="urn:schemas-microsoft-com:vml" xmlns:wp14="http://schemas.microsoft.com/office/word/2010/wordprocessingDrawing" xmlns:wp="http://schemas.openxmlformats.org/drawingml/2006/wordprocessingDrawing" xmlns:w10="urn:schemas-microsoft-com:office:word" xmlns:w="http://schemas.openxmlformats.org/wordprocessingml/2006/main" xmlns:w14="http://schemas.microsoft.com/office/word/2010/wordml" xmlns:w15="http://schemas.microsoft.com/office/word/2012/wordml" xmlns:w16cex="http://schemas.microsoft.com/office/word/2018/wordml/cex" xmlns:w16cid="http://schemas.microsoft.com/office/word/2016/wordml/cid" xmlns:w16="http://schemas.microsoft.com/office/word/2018/wordml" xmlns:w16sdtdh="http://schemas.microsoft.com/office/word/2020/wordml/sdtdatahash" xmlns:w16se="http://schemas.microsoft.com/office/word/2015/wordml/symex" xmlns:wpg="http://schemas.microsoft.com/office/word/2010/wordprocessingGroup" xmlns:wpi="http://schemas.microsoft.com/office/word/2010/wordprocessingInk" xmlns:wne="http://schemas.microsoft.com/office/word/2006/wordml" xmlns:wps="http://schemas.microsoft.com/office/word/2010/wordprocessingShape" mc:Ignorable="w14 w15 w16se w16cid w16 w16cex w16sdtdh wp14">
   <w:footnote w:type="separator" w:id="-1">
     <w:p>
       <w:r>
@@ -326,7 +2270,7 @@
 </file>
 
 <file path=word/header1.xml><?xml version="1.0" encoding="utf-8"?>
-<w:hdr xmlns:wpc="http://schemas.microsoft.com/office/word/2010/wordprocessingCanvas" xmlns:cx="http://schemas.microsoft.com/office/drawing/2014/chartex" xmlns:cx1="http://schemas.microsoft.com/office/drawing/2015/9/8/chartex" xmlns:cx2="http://schemas.microsoft.com/office/drawing/2015/10/21/chartex" xmlns:cx3="http://schemas.microsoft.com/office/drawing/2016/5/9/chartex" xmlns:cx4="http://schemas.microsoft.com/office/drawing/2016/5/10/chartex" xmlns:cx5="http://schemas.microsoft.com/office/drawing/2016/5/11/chartex" xmlns:cx6="http://schemas.microsoft.com/office/drawing/2016/5/12/chartex" xmlns:cx7="http://schemas.microsoft.com/office/drawing/2016/5/13/chartex" xmlns:cx8="http://schemas.microsoft.com/office/drawing/2016/5/14/chartex" xmlns:mc="http://schemas.openxmlformats.org/markup-compatibility/2006" xmlns:aink="http://schemas.microsoft.com/office/drawing/2016/ink" xmlns:am3d="http://schemas.microsoft.com/office/drawing/2017/model3d" xmlns:o="urn:schemas-microsoft-com:office:office" xmlns:oel="http://schemas.microsoft.com/office/2019/extlst" xmlns:r="http://schemas.openxmlformats.org/officeDocument/2006/relationships" xmlns:m="http://schemas.openxmlformats.org/officeDocument/2006/math" xmlns:v="urn:schemas-microsoft-com:vml" xmlns:wp14="http://schemas.microsoft.com/office/word/2010/wordprocessingDrawing" xmlns:wp="http://schemas.openxmlformats.org/drawingml/2006/wordprocessingDrawing" xmlns:w10="urn:schemas-microsoft-com:office:word" xmlns:w="http://schemas.openxmlformats.org/wordprocessingml/2006/main" xmlns:w14="http://schemas.microsoft.com/office/word/2010/wordml" xmlns:w15="http://schemas.microsoft.com/office/word/2012/wordml" xmlns:w16cex="http://schemas.microsoft.com/office/word/2018/wordml/cex" xmlns:w16cid="http://schemas.microsoft.com/office/word/2016/wordml/cid" xmlns:w16="http://schemas.microsoft.com/office/word/2018/wordml" xmlns:w16du="http://schemas.microsoft.com/office/word/2023/wordml/word16du" xmlns:w16sdtdh="http://schemas.microsoft.com/office/word/2020/wordml/sdtdatahash" xmlns:w16se="http://schemas.microsoft.com/office/word/2015/wordml/symex" xmlns:wpg="http://schemas.microsoft.com/office/word/2010/wordprocessingGroup" xmlns:wpi="http://schemas.microsoft.com/office/word/2010/wordprocessingInk" xmlns:wne="http://schemas.microsoft.com/office/word/2006/wordml" xmlns:wps="http://schemas.microsoft.com/office/word/2010/wordprocessingShape" mc:Ignorable="w14 w15 w16se w16cid w16 w16cex w16sdtdh w16du wp14">
+<w:hdr xmlns:wpc="http://schemas.microsoft.com/office/word/2010/wordprocessingCanvas" xmlns:cx="http://schemas.microsoft.com/office/drawing/2014/chartex" xmlns:cx1="http://schemas.microsoft.com/office/drawing/2015/9/8/chartex" xmlns:cx2="http://schemas.microsoft.com/office/drawing/2015/10/21/chartex" xmlns:cx3="http://schemas.microsoft.com/office/drawing/2016/5/9/chartex" xmlns:cx4="http://schemas.microsoft.com/office/drawing/2016/5/10/chartex" xmlns:cx5="http://schemas.microsoft.com/office/drawing/2016/5/11/chartex" xmlns:cx6="http://schemas.microsoft.com/office/drawing/2016/5/12/chartex" xmlns:cx7="http://schemas.microsoft.com/office/drawing/2016/5/13/chartex" xmlns:cx8="http://schemas.microsoft.com/office/drawing/2016/5/14/chartex" xmlns:mc="http://schemas.openxmlformats.org/markup-compatibility/2006" xmlns:aink="http://schemas.microsoft.com/office/drawing/2016/ink" xmlns:am3d="http://schemas.microsoft.com/office/drawing/2017/model3d" xmlns:o="urn:schemas-microsoft-com:office:office" xmlns:r="http://schemas.openxmlformats.org/officeDocument/2006/relationships" xmlns:m="http://schemas.openxmlformats.org/officeDocument/2006/math" xmlns:v="urn:schemas-microsoft-com:vml" xmlns:wp14="http://schemas.microsoft.com/office/word/2010/wordprocessingDrawing" xmlns:wp="http://schemas.openxmlformats.org/drawingml/2006/wordprocessingDrawing" xmlns:w10="urn:schemas-microsoft-com:office:word" xmlns:w="http://schemas.openxmlformats.org/wordprocessingml/2006/main" xmlns:w14="http://schemas.microsoft.com/office/word/2010/wordml" xmlns:w15="http://schemas.microsoft.com/office/word/2012/wordml" xmlns:w16cex="http://schemas.microsoft.com/office/word/2018/wordml/cex" xmlns:w16cid="http://schemas.microsoft.com/office/word/2016/wordml/cid" xmlns:w16="http://schemas.microsoft.com/office/word/2018/wordml" xmlns:w16sdtdh="http://schemas.microsoft.com/office/word/2020/wordml/sdtdatahash" xmlns:w16se="http://schemas.microsoft.com/office/word/2015/wordml/symex" xmlns:wpg="http://schemas.microsoft.com/office/word/2010/wordprocessingGroup" xmlns:wpi="http://schemas.microsoft.com/office/word/2010/wordprocessingInk" xmlns:wne="http://schemas.microsoft.com/office/word/2006/wordml" xmlns:wps="http://schemas.microsoft.com/office/word/2010/wordprocessingShape" mc:Ignorable="w14 w15 w16se w16cid w16 w16cex w16sdtdh wp14">
   <w:tbl>
     <w:tblPr>
       <w:tblW w:w="10456" w:type="dxa"/>
@@ -343,12 +2287,6 @@
       <w:gridCol w:w="1844"/>
     </w:tblGrid>
     <w:tr>
-      <w:tblPrEx>
-        <w:tblCellMar>
-          <w:top w:w="0" w:type="dxa"/>
-          <w:bottom w:w="0" w:type="dxa"/>
-        </w:tblCellMar>
-      </w:tblPrEx>
       <w:tc>
         <w:tcPr>
           <w:tcW w:w="2235" w:type="dxa"/>
@@ -361,7 +2299,7 @@
         </w:tcPr>
         <w:p>
           <w:pPr>
-            <w:pStyle w:val="Zhlav"/>
+            <w:pStyle w:val="a6"/>
           </w:pPr>
           <w:r>
             <w:t>KIV/UPG 202</w:t>
@@ -389,28 +2327,33 @@
         </w:tcPr>
         <w:p>
           <w:pPr>
-            <w:pStyle w:val="Zhlav"/>
             <w:jc w:val="center"/>
+            <w:rPr>
+              <w:b/>
+              <w:bCs/>
+            </w:rPr>
           </w:pPr>
           <w:r>
             <w:rPr>
               <w:b/>
-              <w:shd w:val="clear" w:color="auto" w:fill="FFFF00"/>
+              <w:bCs/>
+              <w:noProof/>
             </w:rPr>
-            <w:t>Příjmení jméno</w:t>
+            <w:t>Khuda Denys</w:t>
           </w:r>
           <w:r>
             <w:rPr>
               <w:b/>
+              <w:bCs/>
             </w:rPr>
             <w:t xml:space="preserve"> – </w:t>
           </w:r>
           <w:r>
             <w:rPr>
               <w:b/>
-              <w:shd w:val="clear" w:color="auto" w:fill="FFFF00"/>
+              <w:bCs/>
             </w:rPr>
-            <w:t>osobní číslo</w:t>
+            <w:t>A23B0083P</w:t>
           </w:r>
         </w:p>
       </w:tc>
@@ -426,7 +2369,7 @@
         </w:tcPr>
         <w:p>
           <w:pPr>
-            <w:pStyle w:val="Zhlav"/>
+            <w:pStyle w:val="a6"/>
             <w:jc w:val="right"/>
           </w:pPr>
           <w:r>
@@ -452,7 +2395,7 @@
               <w:noProof/>
               <w:lang w:val="en-US"/>
             </w:rPr>
-            <w:t>24. September 2024</w:t>
+            <w:t>23. October 2024</w:t>
           </w:r>
           <w:r>
             <w:rPr>
@@ -464,12 +2407,6 @@
       </w:tc>
     </w:tr>
     <w:tr>
-      <w:tblPrEx>
-        <w:tblCellMar>
-          <w:top w:w="0" w:type="dxa"/>
-          <w:bottom w:w="0" w:type="dxa"/>
-        </w:tblCellMar>
-      </w:tblPrEx>
       <w:trPr>
         <w:trHeight w:val="305"/>
       </w:trPr>
@@ -488,11 +2425,12 @@
         </w:tcPr>
         <w:p>
           <w:pPr>
-            <w:pStyle w:val="Zhlav"/>
+            <w:pStyle w:val="a6"/>
           </w:pPr>
           <w:r>
             <w:rPr>
-              <w:shd w:val="clear" w:color="auto" w:fill="FFFF00"/>
+              <w:b/>
+              <w:bCs/>
             </w:rPr>
             <w:t>1.</w:t>
           </w:r>
@@ -516,8 +2454,11 @@
         </w:tcPr>
         <w:p>
           <w:pPr>
-            <w:pStyle w:val="Zhlav"/>
+            <w:pStyle w:val="a6"/>
             <w:jc w:val="center"/>
+            <w:rPr>
+              <w:lang w:val="uk-UA"/>
+            </w:rPr>
           </w:pPr>
           <w:r>
             <w:rPr>
@@ -528,9 +2469,10 @@
           <w:r>
             <w:rPr>
               <w:b/>
-              <w:shd w:val="clear" w:color="auto" w:fill="FFFF00"/>
+              <w:bCs/>
+              <w:lang w:val="uk-UA"/>
             </w:rPr>
-            <w:t>2</w:t>
+            <w:t>30</w:t>
           </w:r>
         </w:p>
       </w:tc>
@@ -549,7 +2491,7 @@
         </w:tcPr>
         <w:p>
           <w:pPr>
-            <w:pStyle w:val="Zhlav"/>
+            <w:pStyle w:val="a6"/>
             <w:jc w:val="right"/>
           </w:pPr>
           <w:r>
@@ -576,14 +2518,14 @@
   </w:tbl>
   <w:p>
     <w:pPr>
-      <w:pStyle w:val="Zhlav"/>
+      <w:pStyle w:val="a6"/>
     </w:pPr>
   </w:p>
 </w:hdr>
 </file>
 
 <file path=word/numbering.xml><?xml version="1.0" encoding="utf-8"?>
-<w:numbering xmlns:wpc="http://schemas.microsoft.com/office/word/2010/wordprocessingCanvas" xmlns:cx="http://schemas.microsoft.com/office/drawing/2014/chartex" xmlns:cx1="http://schemas.microsoft.com/office/drawing/2015/9/8/chartex" xmlns:cx2="http://schemas.microsoft.com/office/drawing/2015/10/21/chartex" xmlns:cx3="http://schemas.microsoft.com/office/drawing/2016/5/9/chartex" xmlns:cx4="http://schemas.microsoft.com/office/drawing/2016/5/10/chartex" xmlns:cx5="http://schemas.microsoft.com/office/drawing/2016/5/11/chartex" xmlns:cx6="http://schemas.microsoft.com/office/drawing/2016/5/12/chartex" xmlns:cx7="http://schemas.microsoft.com/office/drawing/2016/5/13/chartex" xmlns:cx8="http://schemas.microsoft.com/office/drawing/2016/5/14/chartex" xmlns:mc="http://schemas.openxmlformats.org/markup-compatibility/2006" xmlns:aink="http://schemas.microsoft.com/office/drawing/2016/ink" xmlns:am3d="http://schemas.microsoft.com/office/drawing/2017/model3d" xmlns:o="urn:schemas-microsoft-com:office:office" xmlns:oel="http://schemas.microsoft.com/office/2019/extlst" xmlns:r="http://schemas.openxmlformats.org/officeDocument/2006/relationships" xmlns:m="http://schemas.openxmlformats.org/officeDocument/2006/math" xmlns:v="urn:schemas-microsoft-com:vml" xmlns:wp14="http://schemas.microsoft.com/office/word/2010/wordprocessingDrawing" xmlns:wp="http://schemas.openxmlformats.org/drawingml/2006/wordprocessingDrawing" xmlns:w10="urn:schemas-microsoft-com:office:word" xmlns:w="http://schemas.openxmlformats.org/wordprocessingml/2006/main" xmlns:w14="http://schemas.microsoft.com/office/word/2010/wordml" xmlns:w15="http://schemas.microsoft.com/office/word/2012/wordml" xmlns:w16cex="http://schemas.microsoft.com/office/word/2018/wordml/cex" xmlns:w16cid="http://schemas.microsoft.com/office/word/2016/wordml/cid" xmlns:w16="http://schemas.microsoft.com/office/word/2018/wordml" xmlns:w16du="http://schemas.microsoft.com/office/word/2023/wordml/word16du" xmlns:w16sdtdh="http://schemas.microsoft.com/office/word/2020/wordml/sdtdatahash" xmlns:w16se="http://schemas.microsoft.com/office/word/2015/wordml/symex" xmlns:wpg="http://schemas.microsoft.com/office/word/2010/wordprocessingGroup" xmlns:wpi="http://schemas.microsoft.com/office/word/2010/wordprocessingInk" xmlns:wne="http://schemas.microsoft.com/office/word/2006/wordml" xmlns:wps="http://schemas.microsoft.com/office/word/2010/wordprocessingShape" mc:Ignorable="w14 w15 w16se w16cid w16 w16cex w16sdtdh w16du wp14">
+<w:numbering xmlns:wpc="http://schemas.microsoft.com/office/word/2010/wordprocessingCanvas" xmlns:cx="http://schemas.microsoft.com/office/drawing/2014/chartex" xmlns:cx1="http://schemas.microsoft.com/office/drawing/2015/9/8/chartex" xmlns:cx2="http://schemas.microsoft.com/office/drawing/2015/10/21/chartex" xmlns:cx3="http://schemas.microsoft.com/office/drawing/2016/5/9/chartex" xmlns:cx4="http://schemas.microsoft.com/office/drawing/2016/5/10/chartex" xmlns:cx5="http://schemas.microsoft.com/office/drawing/2016/5/11/chartex" xmlns:cx6="http://schemas.microsoft.com/office/drawing/2016/5/12/chartex" xmlns:cx7="http://schemas.microsoft.com/office/drawing/2016/5/13/chartex" xmlns:cx8="http://schemas.microsoft.com/office/drawing/2016/5/14/chartex" xmlns:mc="http://schemas.openxmlformats.org/markup-compatibility/2006" xmlns:aink="http://schemas.microsoft.com/office/drawing/2016/ink" xmlns:am3d="http://schemas.microsoft.com/office/drawing/2017/model3d" xmlns:o="urn:schemas-microsoft-com:office:office" xmlns:r="http://schemas.openxmlformats.org/officeDocument/2006/relationships" xmlns:m="http://schemas.openxmlformats.org/officeDocument/2006/math" xmlns:v="urn:schemas-microsoft-com:vml" xmlns:wp14="http://schemas.microsoft.com/office/word/2010/wordprocessingDrawing" xmlns:wp="http://schemas.openxmlformats.org/drawingml/2006/wordprocessingDrawing" xmlns:w10="urn:schemas-microsoft-com:office:word" xmlns:w="http://schemas.openxmlformats.org/wordprocessingml/2006/main" xmlns:w14="http://schemas.microsoft.com/office/word/2010/wordml" xmlns:w15="http://schemas.microsoft.com/office/word/2012/wordml" xmlns:w16cex="http://schemas.microsoft.com/office/word/2018/wordml/cex" xmlns:w16cid="http://schemas.microsoft.com/office/word/2016/wordml/cid" xmlns:w16="http://schemas.microsoft.com/office/word/2018/wordml" xmlns:w16sdtdh="http://schemas.microsoft.com/office/word/2020/wordml/sdtdatahash" xmlns:w16se="http://schemas.microsoft.com/office/word/2015/wordml/symex" xmlns:wpg="http://schemas.microsoft.com/office/word/2010/wordprocessingGroup" xmlns:wpi="http://schemas.microsoft.com/office/word/2010/wordprocessingInk" xmlns:wne="http://schemas.microsoft.com/office/word/2006/wordml" xmlns:wps="http://schemas.microsoft.com/office/word/2010/wordprocessingShape" mc:Ignorable="w14 w15 w16se w16cid w16 w16cex w16sdtdh wp14">
   <w:abstractNum w:abstractNumId="0" w15:restartNumberingAfterBreak="0">
     <w:nsid w:val="04CE038E"/>
     <w:multiLevelType w:val="multilevel"/>
@@ -693,7 +2635,7 @@
     <w:nsid w:val="15F46A4B"/>
     <w:multiLevelType w:val="multilevel"/>
     <w:tmpl w:val="1506F4FA"/>
-    <w:styleLink w:val="NoList"/>
+    <w:styleLink w:val="1"/>
     <w:lvl w:ilvl="0">
       <w:start w:val="1"/>
       <w:numFmt w:val="decimal"/>
@@ -777,13 +2719,537 @@
     </w:lvl>
   </w:abstractNum>
   <w:abstractNum w:abstractNumId="2" w15:restartNumberingAfterBreak="0">
+    <w:nsid w:val="2C4F2044"/>
+    <w:multiLevelType w:val="multilevel"/>
+    <w:tmpl w:val="0DC81386"/>
+    <w:lvl w:ilvl="0">
+      <w:start w:val="1"/>
+      <w:numFmt w:val="decimal"/>
+      <w:lvlText w:val="%1."/>
+      <w:lvlJc w:val="left"/>
+      <w:pPr>
+        <w:tabs>
+          <w:tab w:val="num" w:pos="720"/>
+        </w:tabs>
+        <w:ind w:left="720" w:hanging="360"/>
+      </w:pPr>
+    </w:lvl>
+    <w:lvl w:ilvl="1" w:tentative="1">
+      <w:start w:val="1"/>
+      <w:numFmt w:val="decimal"/>
+      <w:lvlText w:val="%2."/>
+      <w:lvlJc w:val="left"/>
+      <w:pPr>
+        <w:tabs>
+          <w:tab w:val="num" w:pos="1440"/>
+        </w:tabs>
+        <w:ind w:left="1440" w:hanging="360"/>
+      </w:pPr>
+    </w:lvl>
+    <w:lvl w:ilvl="2" w:tentative="1">
+      <w:start w:val="1"/>
+      <w:numFmt w:val="decimal"/>
+      <w:lvlText w:val="%3."/>
+      <w:lvlJc w:val="left"/>
+      <w:pPr>
+        <w:tabs>
+          <w:tab w:val="num" w:pos="2160"/>
+        </w:tabs>
+        <w:ind w:left="2160" w:hanging="360"/>
+      </w:pPr>
+    </w:lvl>
+    <w:lvl w:ilvl="3" w:tentative="1">
+      <w:start w:val="1"/>
+      <w:numFmt w:val="decimal"/>
+      <w:lvlText w:val="%4."/>
+      <w:lvlJc w:val="left"/>
+      <w:pPr>
+        <w:tabs>
+          <w:tab w:val="num" w:pos="2880"/>
+        </w:tabs>
+        <w:ind w:left="2880" w:hanging="360"/>
+      </w:pPr>
+    </w:lvl>
+    <w:lvl w:ilvl="4" w:tentative="1">
+      <w:start w:val="1"/>
+      <w:numFmt w:val="decimal"/>
+      <w:lvlText w:val="%5."/>
+      <w:lvlJc w:val="left"/>
+      <w:pPr>
+        <w:tabs>
+          <w:tab w:val="num" w:pos="3600"/>
+        </w:tabs>
+        <w:ind w:left="3600" w:hanging="360"/>
+      </w:pPr>
+    </w:lvl>
+    <w:lvl w:ilvl="5" w:tentative="1">
+      <w:start w:val="1"/>
+      <w:numFmt w:val="decimal"/>
+      <w:lvlText w:val="%6."/>
+      <w:lvlJc w:val="left"/>
+      <w:pPr>
+        <w:tabs>
+          <w:tab w:val="num" w:pos="4320"/>
+        </w:tabs>
+        <w:ind w:left="4320" w:hanging="360"/>
+      </w:pPr>
+    </w:lvl>
+    <w:lvl w:ilvl="6" w:tentative="1">
+      <w:start w:val="1"/>
+      <w:numFmt w:val="decimal"/>
+      <w:lvlText w:val="%7."/>
+      <w:lvlJc w:val="left"/>
+      <w:pPr>
+        <w:tabs>
+          <w:tab w:val="num" w:pos="5040"/>
+        </w:tabs>
+        <w:ind w:left="5040" w:hanging="360"/>
+      </w:pPr>
+    </w:lvl>
+    <w:lvl w:ilvl="7" w:tentative="1">
+      <w:start w:val="1"/>
+      <w:numFmt w:val="decimal"/>
+      <w:lvlText w:val="%8."/>
+      <w:lvlJc w:val="left"/>
+      <w:pPr>
+        <w:tabs>
+          <w:tab w:val="num" w:pos="5760"/>
+        </w:tabs>
+        <w:ind w:left="5760" w:hanging="360"/>
+      </w:pPr>
+    </w:lvl>
+    <w:lvl w:ilvl="8" w:tentative="1">
+      <w:start w:val="1"/>
+      <w:numFmt w:val="decimal"/>
+      <w:lvlText w:val="%9."/>
+      <w:lvlJc w:val="left"/>
+      <w:pPr>
+        <w:tabs>
+          <w:tab w:val="num" w:pos="6480"/>
+        </w:tabs>
+        <w:ind w:left="6480" w:hanging="360"/>
+      </w:pPr>
+    </w:lvl>
+  </w:abstractNum>
+  <w:abstractNum w:abstractNumId="3" w15:restartNumberingAfterBreak="0">
+    <w:nsid w:val="39CB6B3B"/>
+    <w:multiLevelType w:val="multilevel"/>
+    <w:tmpl w:val="FB1E436A"/>
+    <w:lvl w:ilvl="0">
+      <w:start w:val="1"/>
+      <w:numFmt w:val="bullet"/>
+      <w:lvlText w:val=""/>
+      <w:lvlJc w:val="left"/>
+      <w:pPr>
+        <w:tabs>
+          <w:tab w:val="num" w:pos="720"/>
+        </w:tabs>
+        <w:ind w:left="720" w:hanging="360"/>
+      </w:pPr>
+      <w:rPr>
+        <w:rFonts w:ascii="Symbol" w:hAnsi="Symbol" w:hint="default"/>
+        <w:sz w:val="20"/>
+      </w:rPr>
+    </w:lvl>
+    <w:lvl w:ilvl="1" w:tentative="1">
+      <w:start w:val="1"/>
+      <w:numFmt w:val="bullet"/>
+      <w:lvlText w:val="o"/>
+      <w:lvlJc w:val="left"/>
+      <w:pPr>
+        <w:tabs>
+          <w:tab w:val="num" w:pos="1440"/>
+        </w:tabs>
+        <w:ind w:left="1440" w:hanging="360"/>
+      </w:pPr>
+      <w:rPr>
+        <w:rFonts w:ascii="Courier New" w:hAnsi="Courier New" w:hint="default"/>
+        <w:sz w:val="20"/>
+      </w:rPr>
+    </w:lvl>
+    <w:lvl w:ilvl="2" w:tentative="1">
+      <w:start w:val="1"/>
+      <w:numFmt w:val="bullet"/>
+      <w:lvlText w:val=""/>
+      <w:lvlJc w:val="left"/>
+      <w:pPr>
+        <w:tabs>
+          <w:tab w:val="num" w:pos="2160"/>
+        </w:tabs>
+        <w:ind w:left="2160" w:hanging="360"/>
+      </w:pPr>
+      <w:rPr>
+        <w:rFonts w:ascii="Wingdings" w:hAnsi="Wingdings" w:hint="default"/>
+        <w:sz w:val="20"/>
+      </w:rPr>
+    </w:lvl>
+    <w:lvl w:ilvl="3" w:tentative="1">
+      <w:start w:val="1"/>
+      <w:numFmt w:val="bullet"/>
+      <w:lvlText w:val=""/>
+      <w:lvlJc w:val="left"/>
+      <w:pPr>
+        <w:tabs>
+          <w:tab w:val="num" w:pos="2880"/>
+        </w:tabs>
+        <w:ind w:left="2880" w:hanging="360"/>
+      </w:pPr>
+      <w:rPr>
+        <w:rFonts w:ascii="Wingdings" w:hAnsi="Wingdings" w:hint="default"/>
+        <w:sz w:val="20"/>
+      </w:rPr>
+    </w:lvl>
+    <w:lvl w:ilvl="4" w:tentative="1">
+      <w:start w:val="1"/>
+      <w:numFmt w:val="bullet"/>
+      <w:lvlText w:val=""/>
+      <w:lvlJc w:val="left"/>
+      <w:pPr>
+        <w:tabs>
+          <w:tab w:val="num" w:pos="3600"/>
+        </w:tabs>
+        <w:ind w:left="3600" w:hanging="360"/>
+      </w:pPr>
+      <w:rPr>
+        <w:rFonts w:ascii="Wingdings" w:hAnsi="Wingdings" w:hint="default"/>
+        <w:sz w:val="20"/>
+      </w:rPr>
+    </w:lvl>
+    <w:lvl w:ilvl="5" w:tentative="1">
+      <w:start w:val="1"/>
+      <w:numFmt w:val="bullet"/>
+      <w:lvlText w:val=""/>
+      <w:lvlJc w:val="left"/>
+      <w:pPr>
+        <w:tabs>
+          <w:tab w:val="num" w:pos="4320"/>
+        </w:tabs>
+        <w:ind w:left="4320" w:hanging="360"/>
+      </w:pPr>
+      <w:rPr>
+        <w:rFonts w:ascii="Wingdings" w:hAnsi="Wingdings" w:hint="default"/>
+        <w:sz w:val="20"/>
+      </w:rPr>
+    </w:lvl>
+    <w:lvl w:ilvl="6" w:tentative="1">
+      <w:start w:val="1"/>
+      <w:numFmt w:val="bullet"/>
+      <w:lvlText w:val=""/>
+      <w:lvlJc w:val="left"/>
+      <w:pPr>
+        <w:tabs>
+          <w:tab w:val="num" w:pos="5040"/>
+        </w:tabs>
+        <w:ind w:left="5040" w:hanging="360"/>
+      </w:pPr>
+      <w:rPr>
+        <w:rFonts w:ascii="Wingdings" w:hAnsi="Wingdings" w:hint="default"/>
+        <w:sz w:val="20"/>
+      </w:rPr>
+    </w:lvl>
+    <w:lvl w:ilvl="7" w:tentative="1">
+      <w:start w:val="1"/>
+      <w:numFmt w:val="bullet"/>
+      <w:lvlText w:val=""/>
+      <w:lvlJc w:val="left"/>
+      <w:pPr>
+        <w:tabs>
+          <w:tab w:val="num" w:pos="5760"/>
+        </w:tabs>
+        <w:ind w:left="5760" w:hanging="360"/>
+      </w:pPr>
+      <w:rPr>
+        <w:rFonts w:ascii="Wingdings" w:hAnsi="Wingdings" w:hint="default"/>
+        <w:sz w:val="20"/>
+      </w:rPr>
+    </w:lvl>
+    <w:lvl w:ilvl="8" w:tentative="1">
+      <w:start w:val="1"/>
+      <w:numFmt w:val="bullet"/>
+      <w:lvlText w:val=""/>
+      <w:lvlJc w:val="left"/>
+      <w:pPr>
+        <w:tabs>
+          <w:tab w:val="num" w:pos="6480"/>
+        </w:tabs>
+        <w:ind w:left="6480" w:hanging="360"/>
+      </w:pPr>
+      <w:rPr>
+        <w:rFonts w:ascii="Wingdings" w:hAnsi="Wingdings" w:hint="default"/>
+        <w:sz w:val="20"/>
+      </w:rPr>
+    </w:lvl>
+  </w:abstractNum>
+  <w:abstractNum w:abstractNumId="4" w15:restartNumberingAfterBreak="0">
+    <w:nsid w:val="4A3B7EB7"/>
+    <w:multiLevelType w:val="multilevel"/>
+    <w:tmpl w:val="226A95B8"/>
+    <w:lvl w:ilvl="0">
+      <w:start w:val="1"/>
+      <w:numFmt w:val="decimal"/>
+      <w:lvlText w:val="%1."/>
+      <w:lvlJc w:val="left"/>
+      <w:pPr>
+        <w:tabs>
+          <w:tab w:val="num" w:pos="720"/>
+        </w:tabs>
+        <w:ind w:left="720" w:hanging="360"/>
+      </w:pPr>
+    </w:lvl>
+    <w:lvl w:ilvl="1" w:tentative="1">
+      <w:start w:val="1"/>
+      <w:numFmt w:val="decimal"/>
+      <w:lvlText w:val="%2."/>
+      <w:lvlJc w:val="left"/>
+      <w:pPr>
+        <w:tabs>
+          <w:tab w:val="num" w:pos="1440"/>
+        </w:tabs>
+        <w:ind w:left="1440" w:hanging="360"/>
+      </w:pPr>
+    </w:lvl>
+    <w:lvl w:ilvl="2" w:tentative="1">
+      <w:start w:val="1"/>
+      <w:numFmt w:val="decimal"/>
+      <w:lvlText w:val="%3."/>
+      <w:lvlJc w:val="left"/>
+      <w:pPr>
+        <w:tabs>
+          <w:tab w:val="num" w:pos="2160"/>
+        </w:tabs>
+        <w:ind w:left="2160" w:hanging="360"/>
+      </w:pPr>
+    </w:lvl>
+    <w:lvl w:ilvl="3" w:tentative="1">
+      <w:start w:val="1"/>
+      <w:numFmt w:val="decimal"/>
+      <w:lvlText w:val="%4."/>
+      <w:lvlJc w:val="left"/>
+      <w:pPr>
+        <w:tabs>
+          <w:tab w:val="num" w:pos="2880"/>
+        </w:tabs>
+        <w:ind w:left="2880" w:hanging="360"/>
+      </w:pPr>
+    </w:lvl>
+    <w:lvl w:ilvl="4" w:tentative="1">
+      <w:start w:val="1"/>
+      <w:numFmt w:val="decimal"/>
+      <w:lvlText w:val="%5."/>
+      <w:lvlJc w:val="left"/>
+      <w:pPr>
+        <w:tabs>
+          <w:tab w:val="num" w:pos="3600"/>
+        </w:tabs>
+        <w:ind w:left="3600" w:hanging="360"/>
+      </w:pPr>
+    </w:lvl>
+    <w:lvl w:ilvl="5" w:tentative="1">
+      <w:start w:val="1"/>
+      <w:numFmt w:val="decimal"/>
+      <w:lvlText w:val="%6."/>
+      <w:lvlJc w:val="left"/>
+      <w:pPr>
+        <w:tabs>
+          <w:tab w:val="num" w:pos="4320"/>
+        </w:tabs>
+        <w:ind w:left="4320" w:hanging="360"/>
+      </w:pPr>
+    </w:lvl>
+    <w:lvl w:ilvl="6" w:tentative="1">
+      <w:start w:val="1"/>
+      <w:numFmt w:val="decimal"/>
+      <w:lvlText w:val="%7."/>
+      <w:lvlJc w:val="left"/>
+      <w:pPr>
+        <w:tabs>
+          <w:tab w:val="num" w:pos="5040"/>
+        </w:tabs>
+        <w:ind w:left="5040" w:hanging="360"/>
+      </w:pPr>
+    </w:lvl>
+    <w:lvl w:ilvl="7" w:tentative="1">
+      <w:start w:val="1"/>
+      <w:numFmt w:val="decimal"/>
+      <w:lvlText w:val="%8."/>
+      <w:lvlJc w:val="left"/>
+      <w:pPr>
+        <w:tabs>
+          <w:tab w:val="num" w:pos="5760"/>
+        </w:tabs>
+        <w:ind w:left="5760" w:hanging="360"/>
+      </w:pPr>
+    </w:lvl>
+    <w:lvl w:ilvl="8" w:tentative="1">
+      <w:start w:val="1"/>
+      <w:numFmt w:val="decimal"/>
+      <w:lvlText w:val="%9."/>
+      <w:lvlJc w:val="left"/>
+      <w:pPr>
+        <w:tabs>
+          <w:tab w:val="num" w:pos="6480"/>
+        </w:tabs>
+        <w:ind w:left="6480" w:hanging="360"/>
+      </w:pPr>
+    </w:lvl>
+  </w:abstractNum>
+  <w:abstractNum w:abstractNumId="5" w15:restartNumberingAfterBreak="0">
+    <w:nsid w:val="4D586CCD"/>
+    <w:multiLevelType w:val="multilevel"/>
+    <w:tmpl w:val="767C1300"/>
+    <w:lvl w:ilvl="0">
+      <w:start w:val="1"/>
+      <w:numFmt w:val="bullet"/>
+      <w:lvlText w:val=""/>
+      <w:lvlJc w:val="left"/>
+      <w:pPr>
+        <w:tabs>
+          <w:tab w:val="num" w:pos="720"/>
+        </w:tabs>
+        <w:ind w:left="720" w:hanging="360"/>
+      </w:pPr>
+      <w:rPr>
+        <w:rFonts w:ascii="Symbol" w:hAnsi="Symbol" w:hint="default"/>
+        <w:sz w:val="20"/>
+      </w:rPr>
+    </w:lvl>
+    <w:lvl w:ilvl="1" w:tentative="1">
+      <w:start w:val="1"/>
+      <w:numFmt w:val="bullet"/>
+      <w:lvlText w:val="o"/>
+      <w:lvlJc w:val="left"/>
+      <w:pPr>
+        <w:tabs>
+          <w:tab w:val="num" w:pos="1440"/>
+        </w:tabs>
+        <w:ind w:left="1440" w:hanging="360"/>
+      </w:pPr>
+      <w:rPr>
+        <w:rFonts w:ascii="Courier New" w:hAnsi="Courier New" w:hint="default"/>
+        <w:sz w:val="20"/>
+      </w:rPr>
+    </w:lvl>
+    <w:lvl w:ilvl="2" w:tentative="1">
+      <w:start w:val="1"/>
+      <w:numFmt w:val="bullet"/>
+      <w:lvlText w:val=""/>
+      <w:lvlJc w:val="left"/>
+      <w:pPr>
+        <w:tabs>
+          <w:tab w:val="num" w:pos="2160"/>
+        </w:tabs>
+        <w:ind w:left="2160" w:hanging="360"/>
+      </w:pPr>
+      <w:rPr>
+        <w:rFonts w:ascii="Wingdings" w:hAnsi="Wingdings" w:hint="default"/>
+        <w:sz w:val="20"/>
+      </w:rPr>
+    </w:lvl>
+    <w:lvl w:ilvl="3" w:tentative="1">
+      <w:start w:val="1"/>
+      <w:numFmt w:val="bullet"/>
+      <w:lvlText w:val=""/>
+      <w:lvlJc w:val="left"/>
+      <w:pPr>
+        <w:tabs>
+          <w:tab w:val="num" w:pos="2880"/>
+        </w:tabs>
+        <w:ind w:left="2880" w:hanging="360"/>
+      </w:pPr>
+      <w:rPr>
+        <w:rFonts w:ascii="Wingdings" w:hAnsi="Wingdings" w:hint="default"/>
+        <w:sz w:val="20"/>
+      </w:rPr>
+    </w:lvl>
+    <w:lvl w:ilvl="4" w:tentative="1">
+      <w:start w:val="1"/>
+      <w:numFmt w:val="bullet"/>
+      <w:lvlText w:val=""/>
+      <w:lvlJc w:val="left"/>
+      <w:pPr>
+        <w:tabs>
+          <w:tab w:val="num" w:pos="3600"/>
+        </w:tabs>
+        <w:ind w:left="3600" w:hanging="360"/>
+      </w:pPr>
+      <w:rPr>
+        <w:rFonts w:ascii="Wingdings" w:hAnsi="Wingdings" w:hint="default"/>
+        <w:sz w:val="20"/>
+      </w:rPr>
+    </w:lvl>
+    <w:lvl w:ilvl="5" w:tentative="1">
+      <w:start w:val="1"/>
+      <w:numFmt w:val="bullet"/>
+      <w:lvlText w:val=""/>
+      <w:lvlJc w:val="left"/>
+      <w:pPr>
+        <w:tabs>
+          <w:tab w:val="num" w:pos="4320"/>
+        </w:tabs>
+        <w:ind w:left="4320" w:hanging="360"/>
+      </w:pPr>
+      <w:rPr>
+        <w:rFonts w:ascii="Wingdings" w:hAnsi="Wingdings" w:hint="default"/>
+        <w:sz w:val="20"/>
+      </w:rPr>
+    </w:lvl>
+    <w:lvl w:ilvl="6" w:tentative="1">
+      <w:start w:val="1"/>
+      <w:numFmt w:val="bullet"/>
+      <w:lvlText w:val=""/>
+      <w:lvlJc w:val="left"/>
+      <w:pPr>
+        <w:tabs>
+          <w:tab w:val="num" w:pos="5040"/>
+        </w:tabs>
+        <w:ind w:left="5040" w:hanging="360"/>
+      </w:pPr>
+      <w:rPr>
+        <w:rFonts w:ascii="Wingdings" w:hAnsi="Wingdings" w:hint="default"/>
+        <w:sz w:val="20"/>
+      </w:rPr>
+    </w:lvl>
+    <w:lvl w:ilvl="7" w:tentative="1">
+      <w:start w:val="1"/>
+      <w:numFmt w:val="bullet"/>
+      <w:lvlText w:val=""/>
+      <w:lvlJc w:val="left"/>
+      <w:pPr>
+        <w:tabs>
+          <w:tab w:val="num" w:pos="5760"/>
+        </w:tabs>
+        <w:ind w:left="5760" w:hanging="360"/>
+      </w:pPr>
+      <w:rPr>
+        <w:rFonts w:ascii="Wingdings" w:hAnsi="Wingdings" w:hint="default"/>
+        <w:sz w:val="20"/>
+      </w:rPr>
+    </w:lvl>
+    <w:lvl w:ilvl="8" w:tentative="1">
+      <w:start w:val="1"/>
+      <w:numFmt w:val="bullet"/>
+      <w:lvlText w:val=""/>
+      <w:lvlJc w:val="left"/>
+      <w:pPr>
+        <w:tabs>
+          <w:tab w:val="num" w:pos="6480"/>
+        </w:tabs>
+        <w:ind w:left="6480" w:hanging="360"/>
+      </w:pPr>
+      <w:rPr>
+        <w:rFonts w:ascii="Wingdings" w:hAnsi="Wingdings" w:hint="default"/>
+        <w:sz w:val="20"/>
+      </w:rPr>
+    </w:lvl>
+  </w:abstractNum>
+  <w:abstractNum w:abstractNumId="6" w15:restartNumberingAfterBreak="0">
     <w:nsid w:val="53BA4926"/>
     <w:multiLevelType w:val="multilevel"/>
     <w:tmpl w:val="0A48EBD0"/>
     <w:styleLink w:val="WWNum1"/>
     <w:lvl w:ilvl="0">
       <w:numFmt w:val="bullet"/>
-      <w:pStyle w:val="Odstavecseseznamem"/>
+      <w:pStyle w:val="a"/>
       <w:lvlText w:val=""/>
       <w:lvlJc w:val="left"/>
       <w:pPr>
@@ -882,7 +3348,233 @@
       </w:rPr>
     </w:lvl>
   </w:abstractNum>
-  <w:abstractNum w:abstractNumId="3" w15:restartNumberingAfterBreak="0">
+  <w:abstractNum w:abstractNumId="7" w15:restartNumberingAfterBreak="0">
+    <w:nsid w:val="5B47721E"/>
+    <w:multiLevelType w:val="multilevel"/>
+    <w:tmpl w:val="757A5060"/>
+    <w:lvl w:ilvl="0">
+      <w:start w:val="1"/>
+      <w:numFmt w:val="decimal"/>
+      <w:lvlText w:val="%1."/>
+      <w:lvlJc w:val="left"/>
+      <w:pPr>
+        <w:tabs>
+          <w:tab w:val="num" w:pos="720"/>
+        </w:tabs>
+        <w:ind w:left="720" w:hanging="360"/>
+      </w:pPr>
+    </w:lvl>
+    <w:lvl w:ilvl="1" w:tentative="1">
+      <w:start w:val="1"/>
+      <w:numFmt w:val="decimal"/>
+      <w:lvlText w:val="%2."/>
+      <w:lvlJc w:val="left"/>
+      <w:pPr>
+        <w:tabs>
+          <w:tab w:val="num" w:pos="1440"/>
+        </w:tabs>
+        <w:ind w:left="1440" w:hanging="360"/>
+      </w:pPr>
+    </w:lvl>
+    <w:lvl w:ilvl="2" w:tentative="1">
+      <w:start w:val="1"/>
+      <w:numFmt w:val="decimal"/>
+      <w:lvlText w:val="%3."/>
+      <w:lvlJc w:val="left"/>
+      <w:pPr>
+        <w:tabs>
+          <w:tab w:val="num" w:pos="2160"/>
+        </w:tabs>
+        <w:ind w:left="2160" w:hanging="360"/>
+      </w:pPr>
+    </w:lvl>
+    <w:lvl w:ilvl="3" w:tentative="1">
+      <w:start w:val="1"/>
+      <w:numFmt w:val="decimal"/>
+      <w:lvlText w:val="%4."/>
+      <w:lvlJc w:val="left"/>
+      <w:pPr>
+        <w:tabs>
+          <w:tab w:val="num" w:pos="2880"/>
+        </w:tabs>
+        <w:ind w:left="2880" w:hanging="360"/>
+      </w:pPr>
+    </w:lvl>
+    <w:lvl w:ilvl="4" w:tentative="1">
+      <w:start w:val="1"/>
+      <w:numFmt w:val="decimal"/>
+      <w:lvlText w:val="%5."/>
+      <w:lvlJc w:val="left"/>
+      <w:pPr>
+        <w:tabs>
+          <w:tab w:val="num" w:pos="3600"/>
+        </w:tabs>
+        <w:ind w:left="3600" w:hanging="360"/>
+      </w:pPr>
+    </w:lvl>
+    <w:lvl w:ilvl="5" w:tentative="1">
+      <w:start w:val="1"/>
+      <w:numFmt w:val="decimal"/>
+      <w:lvlText w:val="%6."/>
+      <w:lvlJc w:val="left"/>
+      <w:pPr>
+        <w:tabs>
+          <w:tab w:val="num" w:pos="4320"/>
+        </w:tabs>
+        <w:ind w:left="4320" w:hanging="360"/>
+      </w:pPr>
+    </w:lvl>
+    <w:lvl w:ilvl="6" w:tentative="1">
+      <w:start w:val="1"/>
+      <w:numFmt w:val="decimal"/>
+      <w:lvlText w:val="%7."/>
+      <w:lvlJc w:val="left"/>
+      <w:pPr>
+        <w:tabs>
+          <w:tab w:val="num" w:pos="5040"/>
+        </w:tabs>
+        <w:ind w:left="5040" w:hanging="360"/>
+      </w:pPr>
+    </w:lvl>
+    <w:lvl w:ilvl="7" w:tentative="1">
+      <w:start w:val="1"/>
+      <w:numFmt w:val="decimal"/>
+      <w:lvlText w:val="%8."/>
+      <w:lvlJc w:val="left"/>
+      <w:pPr>
+        <w:tabs>
+          <w:tab w:val="num" w:pos="5760"/>
+        </w:tabs>
+        <w:ind w:left="5760" w:hanging="360"/>
+      </w:pPr>
+    </w:lvl>
+    <w:lvl w:ilvl="8" w:tentative="1">
+      <w:start w:val="1"/>
+      <w:numFmt w:val="decimal"/>
+      <w:lvlText w:val="%9."/>
+      <w:lvlJc w:val="left"/>
+      <w:pPr>
+        <w:tabs>
+          <w:tab w:val="num" w:pos="6480"/>
+        </w:tabs>
+        <w:ind w:left="6480" w:hanging="360"/>
+      </w:pPr>
+    </w:lvl>
+  </w:abstractNum>
+  <w:abstractNum w:abstractNumId="8" w15:restartNumberingAfterBreak="0">
+    <w:nsid w:val="770371C2"/>
+    <w:multiLevelType w:val="hybridMultilevel"/>
+    <w:tmpl w:val="3012A76A"/>
+    <w:lvl w:ilvl="0" w:tplc="04220001">
+      <w:start w:val="1"/>
+      <w:numFmt w:val="bullet"/>
+      <w:lvlText w:val=""/>
+      <w:lvlJc w:val="left"/>
+      <w:pPr>
+        <w:ind w:left="720" w:hanging="360"/>
+      </w:pPr>
+      <w:rPr>
+        <w:rFonts w:ascii="Symbol" w:hAnsi="Symbol" w:hint="default"/>
+      </w:rPr>
+    </w:lvl>
+    <w:lvl w:ilvl="1" w:tplc="04220003" w:tentative="1">
+      <w:start w:val="1"/>
+      <w:numFmt w:val="bullet"/>
+      <w:lvlText w:val="o"/>
+      <w:lvlJc w:val="left"/>
+      <w:pPr>
+        <w:ind w:left="1440" w:hanging="360"/>
+      </w:pPr>
+      <w:rPr>
+        <w:rFonts w:ascii="Courier New" w:hAnsi="Courier New" w:cs="Courier New" w:hint="default"/>
+      </w:rPr>
+    </w:lvl>
+    <w:lvl w:ilvl="2" w:tplc="04220005" w:tentative="1">
+      <w:start w:val="1"/>
+      <w:numFmt w:val="bullet"/>
+      <w:lvlText w:val=""/>
+      <w:lvlJc w:val="left"/>
+      <w:pPr>
+        <w:ind w:left="2160" w:hanging="360"/>
+      </w:pPr>
+      <w:rPr>
+        <w:rFonts w:ascii="Wingdings" w:hAnsi="Wingdings" w:hint="default"/>
+      </w:rPr>
+    </w:lvl>
+    <w:lvl w:ilvl="3" w:tplc="04220001" w:tentative="1">
+      <w:start w:val="1"/>
+      <w:numFmt w:val="bullet"/>
+      <w:lvlText w:val=""/>
+      <w:lvlJc w:val="left"/>
+      <w:pPr>
+        <w:ind w:left="2880" w:hanging="360"/>
+      </w:pPr>
+      <w:rPr>
+        <w:rFonts w:ascii="Symbol" w:hAnsi="Symbol" w:hint="default"/>
+      </w:rPr>
+    </w:lvl>
+    <w:lvl w:ilvl="4" w:tplc="04220003" w:tentative="1">
+      <w:start w:val="1"/>
+      <w:numFmt w:val="bullet"/>
+      <w:lvlText w:val="o"/>
+      <w:lvlJc w:val="left"/>
+      <w:pPr>
+        <w:ind w:left="3600" w:hanging="360"/>
+      </w:pPr>
+      <w:rPr>
+        <w:rFonts w:ascii="Courier New" w:hAnsi="Courier New" w:cs="Courier New" w:hint="default"/>
+      </w:rPr>
+    </w:lvl>
+    <w:lvl w:ilvl="5" w:tplc="04220005" w:tentative="1">
+      <w:start w:val="1"/>
+      <w:numFmt w:val="bullet"/>
+      <w:lvlText w:val=""/>
+      <w:lvlJc w:val="left"/>
+      <w:pPr>
+        <w:ind w:left="4320" w:hanging="360"/>
+      </w:pPr>
+      <w:rPr>
+        <w:rFonts w:ascii="Wingdings" w:hAnsi="Wingdings" w:hint="default"/>
+      </w:rPr>
+    </w:lvl>
+    <w:lvl w:ilvl="6" w:tplc="04220001" w:tentative="1">
+      <w:start w:val="1"/>
+      <w:numFmt w:val="bullet"/>
+      <w:lvlText w:val=""/>
+      <w:lvlJc w:val="left"/>
+      <w:pPr>
+        <w:ind w:left="5040" w:hanging="360"/>
+      </w:pPr>
+      <w:rPr>
+        <w:rFonts w:ascii="Symbol" w:hAnsi="Symbol" w:hint="default"/>
+      </w:rPr>
+    </w:lvl>
+    <w:lvl w:ilvl="7" w:tplc="04220003" w:tentative="1">
+      <w:start w:val="1"/>
+      <w:numFmt w:val="bullet"/>
+      <w:lvlText w:val="o"/>
+      <w:lvlJc w:val="left"/>
+      <w:pPr>
+        <w:ind w:left="5760" w:hanging="360"/>
+      </w:pPr>
+      <w:rPr>
+        <w:rFonts w:ascii="Courier New" w:hAnsi="Courier New" w:cs="Courier New" w:hint="default"/>
+      </w:rPr>
+    </w:lvl>
+    <w:lvl w:ilvl="8" w:tplc="04220005" w:tentative="1">
+      <w:start w:val="1"/>
+      <w:numFmt w:val="bullet"/>
+      <w:lvlText w:val=""/>
+      <w:lvlJc w:val="left"/>
+      <w:pPr>
+        <w:ind w:left="6480" w:hanging="360"/>
+      </w:pPr>
+      <w:rPr>
+        <w:rFonts w:ascii="Wingdings" w:hAnsi="Wingdings" w:hint="default"/>
+      </w:rPr>
+    </w:lvl>
+  </w:abstractNum>
+  <w:abstractNum w:abstractNumId="9" w15:restartNumberingAfterBreak="0">
     <w:nsid w:val="7C0E789F"/>
     <w:multiLevelType w:val="multilevel"/>
     <w:tmpl w:val="757449F8"/>
@@ -987,27 +3679,44 @@
       </w:rPr>
     </w:lvl>
   </w:abstractNum>
-  <w:num w:numId="1" w16cid:durableId="1579557107">
+  <w:num w:numId="1">
     <w:abstractNumId w:val="1"/>
   </w:num>
-  <w:num w:numId="2" w16cid:durableId="106239373">
+  <w:num w:numId="2">
+    <w:abstractNumId w:val="6"/>
+  </w:num>
+  <w:num w:numId="3">
+    <w:abstractNumId w:val="9"/>
+  </w:num>
+  <w:num w:numId="4">
+    <w:abstractNumId w:val="0"/>
+  </w:num>
+  <w:num w:numId="5">
+    <w:abstractNumId w:val="0"/>
+  </w:num>
+  <w:num w:numId="6">
+    <w:abstractNumId w:val="8"/>
+  </w:num>
+  <w:num w:numId="7">
+    <w:abstractNumId w:val="7"/>
+  </w:num>
+  <w:num w:numId="8">
+    <w:abstractNumId w:val="4"/>
+  </w:num>
+  <w:num w:numId="9">
     <w:abstractNumId w:val="2"/>
   </w:num>
-  <w:num w:numId="3" w16cid:durableId="283076611">
+  <w:num w:numId="10">
     <w:abstractNumId w:val="3"/>
   </w:num>
-  <w:num w:numId="4" w16cid:durableId="1168711769">
-    <w:abstractNumId w:val="0"/>
-  </w:num>
-  <w:num w:numId="5" w16cid:durableId="464544159">
-    <w:abstractNumId w:val="0"/>
-    <w:lvlOverride w:ilvl="0"/>
+  <w:num w:numId="11">
+    <w:abstractNumId w:val="5"/>
   </w:num>
 </w:numbering>
 </file>
 
 <file path=word/styles.xml><?xml version="1.0" encoding="utf-8"?>
-<w:styles xmlns:mc="http://schemas.openxmlformats.org/markup-compatibility/2006" xmlns:r="http://schemas.openxmlformats.org/officeDocument/2006/relationships" xmlns:w="http://schemas.openxmlformats.org/wordprocessingml/2006/main" xmlns:w14="http://schemas.microsoft.com/office/word/2010/wordml" xmlns:w15="http://schemas.microsoft.com/office/word/2012/wordml" xmlns:w16cex="http://schemas.microsoft.com/office/word/2018/wordml/cex" xmlns:w16cid="http://schemas.microsoft.com/office/word/2016/wordml/cid" xmlns:w16="http://schemas.microsoft.com/office/word/2018/wordml" xmlns:w16du="http://schemas.microsoft.com/office/word/2023/wordml/word16du" xmlns:w16sdtdh="http://schemas.microsoft.com/office/word/2020/wordml/sdtdatahash" xmlns:w16se="http://schemas.microsoft.com/office/word/2015/wordml/symex" mc:Ignorable="w14 w15 w16se w16cid w16 w16cex w16sdtdh w16du">
+<w:styles xmlns:mc="http://schemas.openxmlformats.org/markup-compatibility/2006" xmlns:r="http://schemas.openxmlformats.org/officeDocument/2006/relationships" xmlns:w="http://schemas.openxmlformats.org/wordprocessingml/2006/main" xmlns:w14="http://schemas.microsoft.com/office/word/2010/wordml" xmlns:w15="http://schemas.microsoft.com/office/word/2012/wordml" xmlns:w16cex="http://schemas.microsoft.com/office/word/2018/wordml/cex" xmlns:w16cid="http://schemas.microsoft.com/office/word/2016/wordml/cid" xmlns:w16="http://schemas.microsoft.com/office/word/2018/wordml" xmlns:w16sdtdh="http://schemas.microsoft.com/office/word/2020/wordml/sdtdatahash" xmlns:w16se="http://schemas.microsoft.com/office/word/2015/wordml/symex" mc:Ignorable="w14 w15 w16se w16cid w16 w16cex w16sdtdh">
   <w:docDefaults>
     <w:rPrDefault>
       <w:rPr>
@@ -1404,11 +4113,11 @@
     <w:lsdException w:name="Unresolved Mention" w:semiHidden="1" w:unhideWhenUsed="1"/>
     <w:lsdException w:name="Smart Link" w:semiHidden="1" w:unhideWhenUsed="1"/>
   </w:latentStyles>
-  <w:style w:type="paragraph" w:default="1" w:styleId="Normln">
+  <w:style w:type="paragraph" w:default="1" w:styleId="a0">
     <w:name w:val="Normal"/>
     <w:qFormat/>
   </w:style>
-  <w:style w:type="paragraph" w:styleId="Nadpis1">
+  <w:style w:type="paragraph" w:styleId="10">
     <w:name w:val="heading 1"/>
     <w:basedOn w:val="Standard"/>
     <w:next w:val="Standard"/>
@@ -1429,7 +4138,7 @@
       <w:szCs w:val="32"/>
     </w:rPr>
   </w:style>
-  <w:style w:type="paragraph" w:styleId="Nadpis2">
+  <w:style w:type="paragraph" w:styleId="2">
     <w:name w:val="heading 2"/>
     <w:basedOn w:val="Standard"/>
     <w:next w:val="Standard"/>
@@ -1451,13 +4160,35 @@
       <w:szCs w:val="26"/>
     </w:rPr>
   </w:style>
-  <w:style w:type="character" w:default="1" w:styleId="Standardnpsmoodstavce">
+  <w:style w:type="paragraph" w:styleId="3">
+    <w:name w:val="heading 3"/>
+    <w:basedOn w:val="a0"/>
+    <w:next w:val="a0"/>
+    <w:link w:val="30"/>
+    <w:uiPriority w:val="9"/>
+    <w:unhideWhenUsed/>
+    <w:qFormat/>
+    <w:rsid w:val="00AA176B"/>
+    <w:pPr>
+      <w:keepNext/>
+      <w:keepLines/>
+      <w:spacing w:before="40"/>
+      <w:outlineLvl w:val="2"/>
+    </w:pPr>
+    <w:rPr>
+      <w:rFonts w:asciiTheme="majorHAnsi" w:eastAsiaTheme="majorEastAsia" w:hAnsiTheme="majorHAnsi" w:cstheme="majorBidi"/>
+      <w:color w:val="0A2F40" w:themeColor="accent1" w:themeShade="7F"/>
+      <w:sz w:val="24"/>
+      <w:szCs w:val="24"/>
+    </w:rPr>
+  </w:style>
+  <w:style w:type="character" w:default="1" w:styleId="a1">
     <w:name w:val="Default Paragraph Font"/>
     <w:uiPriority w:val="1"/>
     <w:semiHidden/>
     <w:unhideWhenUsed/>
   </w:style>
-  <w:style w:type="table" w:default="1" w:styleId="Normlntabulka">
+  <w:style w:type="table" w:default="1" w:styleId="a2">
     <w:name w:val="Normal Table"/>
     <w:uiPriority w:val="99"/>
     <w:semiHidden/>
@@ -1472,7 +4203,7 @@
       </w:tblCellMar>
     </w:tblPr>
   </w:style>
-  <w:style w:type="numbering" w:default="1" w:styleId="Bezseznamu">
+  <w:style w:type="numbering" w:default="1" w:styleId="a3">
     <w:name w:val="No List"/>
     <w:uiPriority w:val="99"/>
     <w:semiHidden/>
@@ -1506,7 +4237,7 @@
       <w:spacing w:after="140" w:line="276" w:lineRule="auto"/>
     </w:pPr>
   </w:style>
-  <w:style w:type="paragraph" w:styleId="Seznam">
+  <w:style w:type="paragraph" w:styleId="a4">
     <w:name w:val="List"/>
     <w:basedOn w:val="Textbody"/>
     <w:rPr>
@@ -1514,7 +4245,7 @@
       <w:sz w:val="24"/>
     </w:rPr>
   </w:style>
-  <w:style w:type="paragraph" w:styleId="Titulek">
+  <w:style w:type="paragraph" w:styleId="a5">
     <w:name w:val="caption"/>
     <w:basedOn w:val="Standard"/>
     <w:pPr>
@@ -1538,14 +4269,13 @@
     <w:rPr>
       <w:rFonts w:cs="Lohit Devanagari"/>
       <w:sz w:val="24"/>
-      <w:lang/>
     </w:rPr>
   </w:style>
   <w:style w:type="paragraph" w:customStyle="1" w:styleId="HeaderandFooter">
     <w:name w:val="Header and Footer"/>
     <w:basedOn w:val="Standard"/>
   </w:style>
-  <w:style w:type="paragraph" w:styleId="Zhlav">
+  <w:style w:type="paragraph" w:styleId="a6">
     <w:name w:val="header"/>
     <w:basedOn w:val="Standard"/>
     <w:pPr>
@@ -1556,7 +4286,7 @@
       <w:spacing w:after="0" w:line="240" w:lineRule="auto"/>
     </w:pPr>
   </w:style>
-  <w:style w:type="paragraph" w:styleId="Zpat">
+  <w:style w:type="paragraph" w:styleId="a7">
     <w:name w:val="footer"/>
     <w:basedOn w:val="Standard"/>
     <w:pPr>
@@ -1567,7 +4297,7 @@
       <w:spacing w:after="0" w:line="240" w:lineRule="auto"/>
     </w:pPr>
   </w:style>
-  <w:style w:type="paragraph" w:styleId="Odstavecseseznamem">
+  <w:style w:type="paragraph" w:styleId="a">
     <w:name w:val="List Paragraph"/>
     <w:basedOn w:val="Standard"/>
     <w:pPr>
@@ -1577,7 +4307,7 @@
       <w:contextualSpacing/>
     </w:pPr>
   </w:style>
-  <w:style w:type="paragraph" w:styleId="Textbubliny">
+  <w:style w:type="paragraph" w:styleId="a8">
     <w:name w:val="Balloon Text"/>
     <w:basedOn w:val="Standard"/>
     <w:pPr>
@@ -1591,15 +4321,15 @@
   </w:style>
   <w:style w:type="character" w:customStyle="1" w:styleId="ZhlavChar">
     <w:name w:val="Záhlaví Char"/>
-    <w:basedOn w:val="Standardnpsmoodstavce"/>
+    <w:basedOn w:val="a1"/>
   </w:style>
   <w:style w:type="character" w:customStyle="1" w:styleId="ZpatChar">
     <w:name w:val="Zápatí Char"/>
-    <w:basedOn w:val="Standardnpsmoodstavce"/>
+    <w:basedOn w:val="a1"/>
   </w:style>
   <w:style w:type="character" w:customStyle="1" w:styleId="Nadpis1Char">
     <w:name w:val="Nadpis 1 Char"/>
-    <w:basedOn w:val="Standardnpsmoodstavce"/>
+    <w:basedOn w:val="a1"/>
     <w:rPr>
       <w:rFonts w:ascii="Calibri" w:eastAsia="F" w:hAnsi="Calibri" w:cs="F"/>
       <w:b/>
@@ -1611,7 +4341,7 @@
   </w:style>
   <w:style w:type="character" w:customStyle="1" w:styleId="Nadpis2Char">
     <w:name w:val="Nadpis 2 Char"/>
-    <w:basedOn w:val="Standardnpsmoodstavce"/>
+    <w:basedOn w:val="a1"/>
     <w:rPr>
       <w:rFonts w:ascii="Calibri" w:eastAsia="F" w:hAnsi="Calibri" w:cs="F"/>
       <w:b/>
@@ -1623,7 +4353,7 @@
   </w:style>
   <w:style w:type="character" w:customStyle="1" w:styleId="Potaovkd">
     <w:name w:val="Počítačový kód"/>
-    <w:basedOn w:val="Standardnpsmoodstavce"/>
+    <w:basedOn w:val="a1"/>
     <w:rPr>
       <w:rFonts w:ascii="Consolas" w:eastAsia="Consolas" w:hAnsi="Consolas" w:cs="Consolas"/>
       <w:sz w:val="21"/>
@@ -1631,7 +4361,7 @@
   </w:style>
   <w:style w:type="character" w:customStyle="1" w:styleId="TextbublinyChar">
     <w:name w:val="Text bubliny Char"/>
-    <w:basedOn w:val="Standardnpsmoodstavce"/>
+    <w:basedOn w:val="a1"/>
     <w:rPr>
       <w:rFonts w:ascii="Tahoma" w:eastAsia="Tahoma" w:hAnsi="Tahoma" w:cs="Tahoma"/>
       <w:sz w:val="16"/>
@@ -1746,9 +4476,9 @@
   <w:style w:type="character" w:customStyle="1" w:styleId="ListLabel27">
     <w:name w:val="ListLabel 27"/>
   </w:style>
-  <w:style w:type="numbering" w:customStyle="1" w:styleId="NoList">
-    <w:name w:val="No List"/>
-    <w:basedOn w:val="Bezseznamu"/>
+  <w:style w:type="numbering" w:customStyle="1" w:styleId="1">
+    <w:name w:val="Немає списку1"/>
+    <w:basedOn w:val="a3"/>
     <w:pPr>
       <w:numPr>
         <w:numId w:val="1"/>
@@ -1757,7 +4487,7 @@
   </w:style>
   <w:style w:type="numbering" w:customStyle="1" w:styleId="WWNum1">
     <w:name w:val="WWNum1"/>
-    <w:basedOn w:val="Bezseznamu"/>
+    <w:basedOn w:val="a3"/>
     <w:pPr>
       <w:numPr>
         <w:numId w:val="2"/>
@@ -1766,7 +4496,7 @@
   </w:style>
   <w:style w:type="numbering" w:customStyle="1" w:styleId="WWNum2">
     <w:name w:val="WWNum2"/>
-    <w:basedOn w:val="Bezseznamu"/>
+    <w:basedOn w:val="a3"/>
     <w:pPr>
       <w:numPr>
         <w:numId w:val="3"/>
@@ -1775,12 +4505,172 @@
   </w:style>
   <w:style w:type="numbering" w:customStyle="1" w:styleId="WWNum3">
     <w:name w:val="WWNum3"/>
-    <w:basedOn w:val="Bezseznamu"/>
+    <w:basedOn w:val="a3"/>
     <w:pPr>
       <w:numPr>
         <w:numId w:val="4"/>
       </w:numPr>
     </w:pPr>
+  </w:style>
+  <w:style w:type="character" w:styleId="HTML">
+    <w:name w:val="HTML Code"/>
+    <w:basedOn w:val="a1"/>
+    <w:uiPriority w:val="99"/>
+    <w:semiHidden/>
+    <w:unhideWhenUsed/>
+    <w:rsid w:val="00AA176B"/>
+    <w:rPr>
+      <w:rFonts w:ascii="Courier New" w:eastAsia="Times New Roman" w:hAnsi="Courier New" w:cs="Courier New"/>
+      <w:sz w:val="20"/>
+      <w:szCs w:val="20"/>
+    </w:rPr>
+  </w:style>
+  <w:style w:type="character" w:customStyle="1" w:styleId="30">
+    <w:name w:val="Заголовок 3 Знак"/>
+    <w:basedOn w:val="a1"/>
+    <w:link w:val="3"/>
+    <w:uiPriority w:val="9"/>
+    <w:rsid w:val="00AA176B"/>
+    <w:rPr>
+      <w:rFonts w:asciiTheme="majorHAnsi" w:eastAsiaTheme="majorEastAsia" w:hAnsiTheme="majorHAnsi" w:cstheme="majorBidi"/>
+      <w:color w:val="0A2F40" w:themeColor="accent1" w:themeShade="7F"/>
+      <w:sz w:val="24"/>
+      <w:szCs w:val="24"/>
+    </w:rPr>
+  </w:style>
+  <w:style w:type="paragraph" w:styleId="a9">
+    <w:name w:val="Normal (Web)"/>
+    <w:basedOn w:val="a0"/>
+    <w:uiPriority w:val="99"/>
+    <w:unhideWhenUsed/>
+    <w:rsid w:val="00723F52"/>
+    <w:pPr>
+      <w:widowControl/>
+      <w:suppressAutoHyphens w:val="0"/>
+      <w:autoSpaceDN/>
+      <w:spacing w:before="100" w:beforeAutospacing="1" w:after="100" w:afterAutospacing="1"/>
+      <w:textAlignment w:val="auto"/>
+    </w:pPr>
+    <w:rPr>
+      <w:rFonts w:ascii="Times New Roman" w:eastAsia="Times New Roman" w:hAnsi="Times New Roman" w:cs="Times New Roman"/>
+      <w:sz w:val="24"/>
+      <w:szCs w:val="24"/>
+      <w:lang w:val="uk-UA" w:eastAsia="uk-UA"/>
+    </w:rPr>
+  </w:style>
+  <w:style w:type="character" w:customStyle="1" w:styleId="katex-mathml">
+    <w:name w:val="katex-mathml"/>
+    <w:basedOn w:val="a1"/>
+    <w:rsid w:val="00723F52"/>
+  </w:style>
+  <w:style w:type="character" w:customStyle="1" w:styleId="mord">
+    <w:name w:val="mord"/>
+    <w:basedOn w:val="a1"/>
+    <w:rsid w:val="00723F52"/>
+  </w:style>
+  <w:style w:type="character" w:customStyle="1" w:styleId="mrel">
+    <w:name w:val="mrel"/>
+    <w:basedOn w:val="a1"/>
+    <w:rsid w:val="00723F52"/>
+  </w:style>
+  <w:style w:type="character" w:customStyle="1" w:styleId="vlist-s">
+    <w:name w:val="vlist-s"/>
+    <w:basedOn w:val="a1"/>
+    <w:rsid w:val="00723F52"/>
+  </w:style>
+  <w:style w:type="paragraph" w:styleId="HTML0">
+    <w:name w:val="HTML Preformatted"/>
+    <w:basedOn w:val="a0"/>
+    <w:link w:val="HTML1"/>
+    <w:uiPriority w:val="99"/>
+    <w:semiHidden/>
+    <w:unhideWhenUsed/>
+    <w:rsid w:val="007E274A"/>
+    <w:pPr>
+      <w:widowControl/>
+      <w:tabs>
+        <w:tab w:val="left" w:pos="916"/>
+        <w:tab w:val="left" w:pos="1832"/>
+        <w:tab w:val="left" w:pos="2748"/>
+        <w:tab w:val="left" w:pos="3664"/>
+        <w:tab w:val="left" w:pos="4580"/>
+        <w:tab w:val="left" w:pos="5496"/>
+        <w:tab w:val="left" w:pos="6412"/>
+        <w:tab w:val="left" w:pos="7328"/>
+        <w:tab w:val="left" w:pos="8244"/>
+        <w:tab w:val="left" w:pos="9160"/>
+        <w:tab w:val="left" w:pos="10076"/>
+        <w:tab w:val="left" w:pos="10992"/>
+        <w:tab w:val="left" w:pos="11908"/>
+        <w:tab w:val="left" w:pos="12824"/>
+        <w:tab w:val="left" w:pos="13740"/>
+        <w:tab w:val="left" w:pos="14656"/>
+      </w:tabs>
+      <w:suppressAutoHyphens w:val="0"/>
+      <w:autoSpaceDN/>
+      <w:textAlignment w:val="auto"/>
+    </w:pPr>
+    <w:rPr>
+      <w:rFonts w:ascii="Courier New" w:eastAsia="Times New Roman" w:hAnsi="Courier New" w:cs="Courier New"/>
+      <w:sz w:val="20"/>
+      <w:szCs w:val="20"/>
+      <w:lang w:val="uk-UA" w:eastAsia="uk-UA"/>
+    </w:rPr>
+  </w:style>
+  <w:style w:type="character" w:customStyle="1" w:styleId="HTML1">
+    <w:name w:val="Стандартний HTML Знак"/>
+    <w:basedOn w:val="a1"/>
+    <w:link w:val="HTML0"/>
+    <w:uiPriority w:val="99"/>
+    <w:semiHidden/>
+    <w:rsid w:val="007E274A"/>
+    <w:rPr>
+      <w:rFonts w:ascii="Courier New" w:eastAsia="Times New Roman" w:hAnsi="Courier New" w:cs="Courier New"/>
+      <w:sz w:val="20"/>
+      <w:szCs w:val="20"/>
+      <w:lang w:val="uk-UA" w:eastAsia="uk-UA"/>
+    </w:rPr>
+  </w:style>
+  <w:style w:type="character" w:styleId="aa">
+    <w:name w:val="Strong"/>
+    <w:basedOn w:val="a1"/>
+    <w:uiPriority w:val="22"/>
+    <w:qFormat/>
+    <w:rsid w:val="007E274A"/>
+    <w:rPr>
+      <w:b/>
+      <w:bCs/>
+    </w:rPr>
+  </w:style>
+  <w:style w:type="character" w:customStyle="1" w:styleId="hljs-builtin">
+    <w:name w:val="hljs-built_in"/>
+    <w:basedOn w:val="a1"/>
+    <w:rsid w:val="009535B7"/>
+  </w:style>
+  <w:style w:type="character" w:customStyle="1" w:styleId="hljs-number">
+    <w:name w:val="hljs-number"/>
+    <w:basedOn w:val="a1"/>
+    <w:rsid w:val="009535B7"/>
+  </w:style>
+  <w:style w:type="character" w:customStyle="1" w:styleId="hljs-keyword">
+    <w:name w:val="hljs-keyword"/>
+    <w:basedOn w:val="a1"/>
+    <w:rsid w:val="009535B7"/>
+  </w:style>
+  <w:style w:type="character" w:customStyle="1" w:styleId="mopen">
+    <w:name w:val="mopen"/>
+    <w:basedOn w:val="a1"/>
+    <w:rsid w:val="00221BC2"/>
+  </w:style>
+  <w:style w:type="character" w:customStyle="1" w:styleId="mpunct">
+    <w:name w:val="mpunct"/>
+    <w:basedOn w:val="a1"/>
+    <w:rsid w:val="00221BC2"/>
+  </w:style>
+  <w:style w:type="character" w:customStyle="1" w:styleId="mclose">
+    <w:name w:val="mclose"/>
+    <w:basedOn w:val="a1"/>
+    <w:rsid w:val="00221BC2"/>
   </w:style>
 </w:styles>
 </file>
@@ -2078,4 +4968,16 @@
     </a:ext>
   </a:extLst>
 </a:theme>
+</file>
+
+<file path=customXml/item1.xml><?xml version="1.0" encoding="utf-8"?>
+<b:Sources xmlns:b="http://schemas.openxmlformats.org/officeDocument/2006/bibliography" xmlns="http://schemas.openxmlformats.org/officeDocument/2006/bibliography" SelectedStyle="\APASixthEditionOfficeOnline.xsl" StyleName="APA" Version="6"/>
+</file>
+
+<file path=customXml/itemProps1.xml><?xml version="1.0" encoding="utf-8"?>
+<ds:datastoreItem xmlns:ds="http://schemas.openxmlformats.org/officeDocument/2006/customXml" ds:itemID="{370C5323-C0ED-4B97-A97C-E75C2CAFB971}">
+  <ds:schemaRefs>
+    <ds:schemaRef ds:uri="http://schemas.openxmlformats.org/officeDocument/2006/bibliography"/>
+  </ds:schemaRefs>
+</ds:datastoreItem>
 </file>
</xml_diff>